<commit_message>
MAy 9th second commit
</commit_message>
<xml_diff>
--- a/Unique Poudel/sprint update week 6.docx
+++ b/Unique Poudel/sprint update week 6.docx
@@ -38,14 +38,67 @@
           <w:lang w:val="en-US"/>
         </w:rPr>
       </w:pPr>
-      <w:bookmarkStart w:id="0" w:name="_GoBack"/>
-      <w:bookmarkEnd w:id="0"/>
-    </w:p>
-    <w:p>
-      <w:pPr>
-        <w:autoSpaceDE w:val="0"/>
-        <w:autoSpaceDN w:val="0"/>
-        <w:adjustRightInd w:val="0"/>
+      <w:proofErr w:type="spellStart"/>
+      <w:r>
+        <w:rPr>
+          <w:rFonts w:ascii="Times New Roman" w:hAnsi="Times New Roman" w:cs="Times New Roman"/>
+          <w:sz w:val="56"/>
+          <w:szCs w:val="56"/>
+          <w:lang w:val="en-US"/>
+        </w:rPr>
+        <w:t>III</w:t>
+      </w:r>
+      <w:r>
+        <w:rPr>
+          <w:rFonts w:ascii="Times New Roman" w:hAnsi="Times New Roman" w:cs="Times New Roman"/>
+          <w:sz w:val="56"/>
+          <w:szCs w:val="56"/>
+          <w:vertAlign w:val="superscript"/>
+          <w:lang w:val="en-US"/>
+        </w:rPr>
+        <w:t>r</w:t>
+      </w:r>
+      <w:r>
+        <w:rPr>
+          <w:rFonts w:ascii="Times New Roman" w:hAnsi="Times New Roman" w:cs="Times New Roman"/>
+          <w:sz w:val="56"/>
+          <w:szCs w:val="56"/>
+          <w:vertAlign w:val="superscript"/>
+          <w:lang w:val="en-US"/>
+        </w:rPr>
+        <w:t>d</w:t>
+      </w:r>
+      <w:proofErr w:type="spellEnd"/>
+      <w:r>
+        <w:rPr>
+          <w:rFonts w:ascii="Times New Roman" w:hAnsi="Times New Roman" w:cs="Times New Roman"/>
+          <w:sz w:val="56"/>
+          <w:szCs w:val="56"/>
+          <w:lang w:val="en-US"/>
+        </w:rPr>
+        <w:t xml:space="preserve"> Sprint</w:t>
+      </w:r>
+    </w:p>
+    <w:p>
+      <w:pPr>
+        <w:autoSpaceDE w:val="0"/>
+        <w:autoSpaceDN w:val="0"/>
+        <w:adjustRightInd w:val="0"/>
+        <w:jc w:val="center"/>
+        <w:rPr>
+          <w:rFonts w:ascii="Times New Roman" w:hAnsi="Times New Roman" w:cs="Times New Roman"/>
+          <w:sz w:val="56"/>
+          <w:szCs w:val="56"/>
+          <w:lang w:val="en-US"/>
+        </w:rPr>
+      </w:pPr>
+    </w:p>
+    <w:p>
+      <w:pPr>
+        <w:autoSpaceDE w:val="0"/>
+        <w:autoSpaceDN w:val="0"/>
+        <w:adjustRightInd w:val="0"/>
+        <w:jc w:val="center"/>
         <w:rPr>
           <w:rFonts w:ascii="Times New Roman" w:hAnsi="Times New Roman" w:cs="Times New Roman"/>
           <w:b/>
@@ -68,6 +121,7 @@
         <w:autoSpaceDE w:val="0"/>
         <w:autoSpaceDN w:val="0"/>
         <w:adjustRightInd w:val="0"/>
+        <w:jc w:val="center"/>
         <w:rPr>
           <w:rFonts w:ascii="Times New Roman" w:hAnsi="Times New Roman" w:cs="Times New Roman"/>
           <w:b/>
@@ -87,6 +141,20 @@
     </w:p>
     <w:p>
       <w:pPr>
+        <w:autoSpaceDE w:val="0"/>
+        <w:autoSpaceDN w:val="0"/>
+        <w:adjustRightInd w:val="0"/>
+        <w:jc w:val="center"/>
+        <w:rPr>
+          <w:rFonts w:ascii="Times New Roman" w:hAnsi="Times New Roman" w:cs="Times New Roman"/>
+          <w:b/>
+          <w:bCs/>
+          <w:lang w:val="en-US"/>
+        </w:rPr>
+      </w:pPr>
+    </w:p>
+    <w:p>
+      <w:pPr>
         <w:rPr>
           <w:rFonts w:ascii="Times New Roman" w:hAnsi="Times New Roman" w:cs="Times New Roman"/>
           <w:b/>
@@ -121,19 +189,33 @@
       <w:pPr>
         <w:rPr>
           <w:rFonts w:ascii="Times New Roman" w:hAnsi="Times New Roman" w:cs="Times New Roman"/>
-        </w:rPr>
-      </w:pPr>
+          <w:sz w:val="20"/>
+          <w:szCs w:val="20"/>
+        </w:rPr>
+      </w:pPr>
+      <w:r>
+        <w:rPr>
+          <w:rFonts w:ascii="Times New Roman" w:hAnsi="Times New Roman" w:cs="Times New Roman"/>
+          <w:sz w:val="20"/>
+          <w:szCs w:val="20"/>
+        </w:rPr>
+        <w:t xml:space="preserve">Damini </w:t>
+      </w:r>
       <w:proofErr w:type="spellStart"/>
       <w:r>
         <w:rPr>
           <w:rFonts w:ascii="Times New Roman" w:hAnsi="Times New Roman" w:cs="Times New Roman"/>
-        </w:rPr>
-        <w:t>Damini</w:t>
+          <w:sz w:val="20"/>
+          <w:szCs w:val="20"/>
+        </w:rPr>
+        <w:t>Bevoormandya</w:t>
       </w:r>
       <w:proofErr w:type="spellEnd"/>
       <w:r>
         <w:rPr>
           <w:rFonts w:ascii="Times New Roman" w:hAnsi="Times New Roman" w:cs="Times New Roman"/>
+          <w:sz w:val="20"/>
+          <w:szCs w:val="20"/>
         </w:rPr>
         <w:t xml:space="preserve"> </w:t>
       </w:r>
@@ -141,13 +223,200 @@
       <w:r>
         <w:rPr>
           <w:rFonts w:ascii="Times New Roman" w:hAnsi="Times New Roman" w:cs="Times New Roman"/>
-        </w:rPr>
-        <w:t>Bevoormandya</w:t>
+          <w:sz w:val="20"/>
+          <w:szCs w:val="20"/>
+        </w:rPr>
+        <w:t>Jayaramu</w:t>
       </w:r>
       <w:proofErr w:type="spellEnd"/>
       <w:r>
         <w:rPr>
           <w:rFonts w:ascii="Times New Roman" w:hAnsi="Times New Roman" w:cs="Times New Roman"/>
+          <w:sz w:val="20"/>
+          <w:szCs w:val="20"/>
+        </w:rPr>
+        <w:t>, 218492045</w:t>
+      </w:r>
+    </w:p>
+    <w:p>
+      <w:pPr>
+        <w:rPr>
+          <w:rFonts w:ascii="Times New Roman" w:hAnsi="Times New Roman" w:cs="Times New Roman"/>
+          <w:sz w:val="20"/>
+          <w:szCs w:val="20"/>
+        </w:rPr>
+      </w:pPr>
+      <w:r>
+        <w:rPr>
+          <w:rFonts w:ascii="Times New Roman" w:hAnsi="Times New Roman" w:cs="Times New Roman"/>
+          <w:sz w:val="20"/>
+          <w:szCs w:val="20"/>
+        </w:rPr>
+        <w:t>Dipesh Bhatta, 218439043</w:t>
+      </w:r>
+    </w:p>
+    <w:p>
+      <w:pPr>
+        <w:rPr>
+          <w:rFonts w:ascii="Times New Roman" w:hAnsi="Times New Roman" w:cs="Times New Roman"/>
+          <w:sz w:val="20"/>
+          <w:szCs w:val="20"/>
+        </w:rPr>
+      </w:pPr>
+      <w:proofErr w:type="spellStart"/>
+      <w:r>
+        <w:rPr>
+          <w:rFonts w:ascii="Times New Roman" w:hAnsi="Times New Roman" w:cs="Times New Roman"/>
+          <w:sz w:val="20"/>
+          <w:szCs w:val="20"/>
+        </w:rPr>
+        <w:t>Harmilap</w:t>
+      </w:r>
+      <w:proofErr w:type="spellEnd"/>
+      <w:r>
+        <w:rPr>
+          <w:rFonts w:ascii="Times New Roman" w:hAnsi="Times New Roman" w:cs="Times New Roman"/>
+          <w:sz w:val="20"/>
+          <w:szCs w:val="20"/>
+        </w:rPr>
+        <w:t xml:space="preserve"> Singh, 218687321</w:t>
+      </w:r>
+    </w:p>
+    <w:p>
+      <w:pPr>
+        <w:rPr>
+          <w:rFonts w:ascii="Times New Roman" w:hAnsi="Times New Roman" w:cs="Times New Roman"/>
+          <w:sz w:val="20"/>
+          <w:szCs w:val="20"/>
+        </w:rPr>
+      </w:pPr>
+      <w:r>
+        <w:rPr>
+          <w:rFonts w:ascii="Times New Roman" w:hAnsi="Times New Roman" w:cs="Times New Roman"/>
+          <w:sz w:val="20"/>
+          <w:szCs w:val="20"/>
+        </w:rPr>
+        <w:t xml:space="preserve">Md Ibn </w:t>
+      </w:r>
+      <w:proofErr w:type="spellStart"/>
+      <w:r>
+        <w:rPr>
+          <w:rFonts w:ascii="Times New Roman" w:hAnsi="Times New Roman" w:cs="Times New Roman"/>
+          <w:sz w:val="20"/>
+          <w:szCs w:val="20"/>
+        </w:rPr>
+        <w:t>Sikbatullah</w:t>
+      </w:r>
+      <w:proofErr w:type="spellEnd"/>
+      <w:r>
+        <w:rPr>
+          <w:rFonts w:ascii="Times New Roman" w:hAnsi="Times New Roman" w:cs="Times New Roman"/>
+          <w:sz w:val="20"/>
+          <w:szCs w:val="20"/>
+        </w:rPr>
+        <w:t>, 218444302</w:t>
+      </w:r>
+    </w:p>
+    <w:p>
+      <w:pPr>
+        <w:rPr>
+          <w:rFonts w:ascii="Times New Roman" w:hAnsi="Times New Roman" w:cs="Times New Roman"/>
+          <w:sz w:val="20"/>
+          <w:szCs w:val="20"/>
+        </w:rPr>
+      </w:pPr>
+      <w:r>
+        <w:rPr>
+          <w:rFonts w:ascii="Times New Roman" w:hAnsi="Times New Roman" w:cs="Times New Roman"/>
+          <w:sz w:val="20"/>
+          <w:szCs w:val="20"/>
+        </w:rPr>
+        <w:t xml:space="preserve">Sai Krishna </w:t>
+      </w:r>
+      <w:proofErr w:type="spellStart"/>
+      <w:r>
+        <w:rPr>
+          <w:rFonts w:ascii="Times New Roman" w:hAnsi="Times New Roman" w:cs="Times New Roman"/>
+          <w:sz w:val="20"/>
+          <w:szCs w:val="20"/>
+        </w:rPr>
+        <w:t>Kesineni</w:t>
+      </w:r>
+      <w:proofErr w:type="spellEnd"/>
+      <w:r>
+        <w:rPr>
+          <w:rFonts w:ascii="Times New Roman" w:hAnsi="Times New Roman" w:cs="Times New Roman"/>
+          <w:sz w:val="20"/>
+          <w:szCs w:val="20"/>
+        </w:rPr>
+        <w:t>, 218465396</w:t>
+      </w:r>
+    </w:p>
+    <w:p>
+      <w:pPr>
+        <w:rPr>
+          <w:rFonts w:ascii="Times New Roman" w:hAnsi="Times New Roman" w:cs="Times New Roman"/>
+          <w:sz w:val="20"/>
+          <w:szCs w:val="20"/>
+        </w:rPr>
+      </w:pPr>
+      <w:r>
+        <w:rPr>
+          <w:rFonts w:ascii="Times New Roman" w:hAnsi="Times New Roman" w:cs="Times New Roman"/>
+          <w:sz w:val="20"/>
+          <w:szCs w:val="20"/>
+        </w:rPr>
+        <w:t>Salman Khan, 218187674</w:t>
+      </w:r>
+    </w:p>
+    <w:p>
+      <w:pPr>
+        <w:rPr>
+          <w:rFonts w:ascii="Times New Roman" w:hAnsi="Times New Roman" w:cs="Times New Roman"/>
+          <w:sz w:val="20"/>
+          <w:szCs w:val="20"/>
+        </w:rPr>
+      </w:pPr>
+      <w:r>
+        <w:rPr>
+          <w:rFonts w:ascii="Times New Roman" w:hAnsi="Times New Roman" w:cs="Times New Roman"/>
+          <w:sz w:val="20"/>
+          <w:szCs w:val="20"/>
+        </w:rPr>
+        <w:t>Unique Poudel, 217492278</w:t>
+      </w:r>
+    </w:p>
+    <w:p>
+      <w:pPr>
+        <w:rPr>
+          <w:rFonts w:ascii="Times New Roman" w:hAnsi="Times New Roman" w:cs="Times New Roman"/>
+          <w:sz w:val="20"/>
+          <w:szCs w:val="20"/>
+        </w:rPr>
+      </w:pPr>
+      <w:r>
+        <w:rPr>
+          <w:rFonts w:ascii="Times New Roman" w:hAnsi="Times New Roman" w:cs="Times New Roman"/>
+          <w:sz w:val="20"/>
+          <w:szCs w:val="20"/>
+        </w:rPr>
+        <w:t xml:space="preserve">Akhil </w:t>
+      </w:r>
+      <w:proofErr w:type="spellStart"/>
+      <w:r>
+        <w:rPr>
+          <w:rFonts w:ascii="Times New Roman" w:hAnsi="Times New Roman" w:cs="Times New Roman"/>
+          <w:sz w:val="20"/>
+          <w:szCs w:val="20"/>
+        </w:rPr>
+        <w:t>Peddineni</w:t>
+      </w:r>
+      <w:proofErr w:type="spellEnd"/>
+      <w:r>
+        <w:rPr>
+          <w:rFonts w:ascii="Times New Roman" w:hAnsi="Times New Roman" w:cs="Times New Roman"/>
+          <w:sz w:val="20"/>
+          <w:szCs w:val="20"/>
         </w:rPr>
         <w:t xml:space="preserve"> </w:t>
       </w:r>
@@ -155,247 +424,97 @@
       <w:r>
         <w:rPr>
           <w:rFonts w:ascii="Times New Roman" w:hAnsi="Times New Roman" w:cs="Times New Roman"/>
-        </w:rPr>
-        <w:t>Jayaramu</w:t>
+          <w:sz w:val="20"/>
+          <w:szCs w:val="20"/>
+        </w:rPr>
+        <w:t>Peddineni</w:t>
       </w:r>
       <w:proofErr w:type="spellEnd"/>
       <w:r>
         <w:rPr>
           <w:rFonts w:ascii="Times New Roman" w:hAnsi="Times New Roman" w:cs="Times New Roman"/>
-        </w:rPr>
-        <w:t>, 218492045</w:t>
-      </w:r>
-    </w:p>
-    <w:p>
-      <w:pPr>
-        <w:rPr>
-          <w:rFonts w:ascii="Times New Roman" w:hAnsi="Times New Roman" w:cs="Times New Roman"/>
-        </w:rPr>
-      </w:pPr>
-      <w:r>
-        <w:rPr>
-          <w:rFonts w:ascii="Times New Roman" w:hAnsi="Times New Roman" w:cs="Times New Roman"/>
-        </w:rPr>
-        <w:t>Dipesh Bhatta, 218439043</w:t>
-      </w:r>
-    </w:p>
-    <w:p>
-      <w:pPr>
-        <w:rPr>
-          <w:rFonts w:ascii="Times New Roman" w:hAnsi="Times New Roman" w:cs="Times New Roman"/>
-        </w:rPr>
-      </w:pPr>
+          <w:sz w:val="20"/>
+          <w:szCs w:val="20"/>
+        </w:rPr>
+        <w:t>, 218203977</w:t>
+      </w:r>
+    </w:p>
+    <w:p>
+      <w:pPr>
+        <w:rPr>
+          <w:rFonts w:ascii="Times New Roman" w:hAnsi="Times New Roman" w:cs="Times New Roman"/>
+          <w:sz w:val="20"/>
+          <w:szCs w:val="20"/>
+        </w:rPr>
+      </w:pPr>
+      <w:r>
+        <w:rPr>
+          <w:rFonts w:ascii="Times New Roman" w:hAnsi="Times New Roman" w:cs="Times New Roman"/>
+          <w:sz w:val="20"/>
+          <w:szCs w:val="20"/>
+        </w:rPr>
+        <w:t xml:space="preserve">Bharathi Bai </w:t>
+      </w:r>
       <w:proofErr w:type="spellStart"/>
       <w:r>
         <w:rPr>
           <w:rFonts w:ascii="Times New Roman" w:hAnsi="Times New Roman" w:cs="Times New Roman"/>
-        </w:rPr>
-        <w:t>Harmilap</w:t>
+          <w:sz w:val="20"/>
+          <w:szCs w:val="20"/>
+        </w:rPr>
+        <w:t>Banavathu</w:t>
       </w:r>
       <w:proofErr w:type="spellEnd"/>
       <w:r>
         <w:rPr>
           <w:rFonts w:ascii="Times New Roman" w:hAnsi="Times New Roman" w:cs="Times New Roman"/>
-        </w:rPr>
-        <w:t xml:space="preserve"> Singh, 218687321</w:t>
-      </w:r>
-    </w:p>
-    <w:p>
-      <w:pPr>
-        <w:rPr>
-          <w:rFonts w:ascii="Times New Roman" w:hAnsi="Times New Roman" w:cs="Times New Roman"/>
-        </w:rPr>
-      </w:pPr>
-      <w:r>
-        <w:rPr>
-          <w:rFonts w:ascii="Times New Roman" w:hAnsi="Times New Roman" w:cs="Times New Roman"/>
-        </w:rPr>
-        <w:t xml:space="preserve">Md Ibn </w:t>
-      </w:r>
+          <w:sz w:val="20"/>
+          <w:szCs w:val="20"/>
+        </w:rPr>
+        <w:t>, 218146363</w:t>
+      </w:r>
+    </w:p>
+    <w:p>
+      <w:pPr>
+        <w:rPr>
+          <w:rFonts w:ascii="Times New Roman" w:hAnsi="Times New Roman" w:cs="Times New Roman"/>
+          <w:sz w:val="20"/>
+          <w:szCs w:val="20"/>
+        </w:rPr>
+      </w:pPr>
       <w:proofErr w:type="spellStart"/>
       <w:r>
         <w:rPr>
           <w:rFonts w:ascii="Times New Roman" w:hAnsi="Times New Roman" w:cs="Times New Roman"/>
-        </w:rPr>
-        <w:t>Sikbatullah</w:t>
+          <w:sz w:val="20"/>
+          <w:szCs w:val="20"/>
+        </w:rPr>
+        <w:t>Premtej</w:t>
       </w:r>
       <w:proofErr w:type="spellEnd"/>
       <w:r>
         <w:rPr>
           <w:rFonts w:ascii="Times New Roman" w:hAnsi="Times New Roman" w:cs="Times New Roman"/>
-        </w:rPr>
-        <w:t>, 218444302</w:t>
-      </w:r>
-    </w:p>
-    <w:p>
-      <w:pPr>
-        <w:rPr>
-          <w:rFonts w:ascii="Times New Roman" w:hAnsi="Times New Roman" w:cs="Times New Roman"/>
-        </w:rPr>
-      </w:pPr>
-      <w:r>
-        <w:rPr>
-          <w:rFonts w:ascii="Times New Roman" w:hAnsi="Times New Roman" w:cs="Times New Roman"/>
-        </w:rPr>
-        <w:t xml:space="preserve">Sai Krishna </w:t>
+          <w:sz w:val="20"/>
+          <w:szCs w:val="20"/>
+        </w:rPr>
+        <w:t xml:space="preserve"> </w:t>
       </w:r>
       <w:proofErr w:type="spellStart"/>
       <w:r>
         <w:rPr>
           <w:rFonts w:ascii="Times New Roman" w:hAnsi="Times New Roman" w:cs="Times New Roman"/>
-        </w:rPr>
-        <w:t>Kesineni</w:t>
+          <w:sz w:val="20"/>
+          <w:szCs w:val="20"/>
+        </w:rPr>
+        <w:t>Rajayya</w:t>
       </w:r>
       <w:proofErr w:type="spellEnd"/>
       <w:r>
         <w:rPr>
           <w:rFonts w:ascii="Times New Roman" w:hAnsi="Times New Roman" w:cs="Times New Roman"/>
-        </w:rPr>
-        <w:t>, 218465396</w:t>
-      </w:r>
-    </w:p>
-    <w:p>
-      <w:pPr>
-        <w:rPr>
-          <w:rFonts w:ascii="Times New Roman" w:hAnsi="Times New Roman" w:cs="Times New Roman"/>
-        </w:rPr>
-      </w:pPr>
-      <w:r>
-        <w:rPr>
-          <w:rFonts w:ascii="Times New Roman" w:hAnsi="Times New Roman" w:cs="Times New Roman"/>
-        </w:rPr>
-        <w:t>Salman Khan, 218187674</w:t>
-      </w:r>
-    </w:p>
-    <w:p>
-      <w:pPr>
-        <w:rPr>
-          <w:rFonts w:ascii="Times New Roman" w:hAnsi="Times New Roman" w:cs="Times New Roman"/>
-          <w:b/>
-          <w:i/>
-        </w:rPr>
-      </w:pPr>
-      <w:r>
-        <w:rPr>
-          <w:rFonts w:ascii="Times New Roman" w:hAnsi="Times New Roman" w:cs="Times New Roman"/>
-          <w:b/>
-          <w:i/>
-        </w:rPr>
-        <w:t>Squad 2-C2</w:t>
-      </w:r>
-    </w:p>
-    <w:p>
-      <w:pPr>
-        <w:rPr>
-          <w:rFonts w:ascii="Times New Roman" w:hAnsi="Times New Roman" w:cs="Times New Roman"/>
-        </w:rPr>
-      </w:pPr>
-      <w:r>
-        <w:rPr>
-          <w:rFonts w:ascii="Times New Roman" w:hAnsi="Times New Roman" w:cs="Times New Roman"/>
-        </w:rPr>
-        <w:t>Unique Poudel, 217492278</w:t>
-      </w:r>
-    </w:p>
-    <w:p>
-      <w:pPr>
-        <w:rPr>
-          <w:rFonts w:ascii="Times New Roman" w:hAnsi="Times New Roman" w:cs="Times New Roman"/>
-        </w:rPr>
-      </w:pPr>
-      <w:r>
-        <w:rPr>
-          <w:rFonts w:ascii="Times New Roman" w:hAnsi="Times New Roman" w:cs="Times New Roman"/>
-        </w:rPr>
-        <w:t xml:space="preserve">Akhil </w:t>
-      </w:r>
-      <w:proofErr w:type="spellStart"/>
-      <w:r>
-        <w:rPr>
-          <w:rFonts w:ascii="Times New Roman" w:hAnsi="Times New Roman" w:cs="Times New Roman"/>
-        </w:rPr>
-        <w:t>Peddineni</w:t>
-      </w:r>
-      <w:proofErr w:type="spellEnd"/>
-      <w:r>
-        <w:rPr>
-          <w:rFonts w:ascii="Times New Roman" w:hAnsi="Times New Roman" w:cs="Times New Roman"/>
-        </w:rPr>
-        <w:t xml:space="preserve"> </w:t>
-      </w:r>
-      <w:proofErr w:type="spellStart"/>
-      <w:r>
-        <w:rPr>
-          <w:rFonts w:ascii="Times New Roman" w:hAnsi="Times New Roman" w:cs="Times New Roman"/>
-        </w:rPr>
-        <w:t>Peddineni</w:t>
-      </w:r>
-      <w:proofErr w:type="spellEnd"/>
-      <w:r>
-        <w:rPr>
-          <w:rFonts w:ascii="Times New Roman" w:hAnsi="Times New Roman" w:cs="Times New Roman"/>
-        </w:rPr>
-        <w:t>, 218203977</w:t>
-      </w:r>
-    </w:p>
-    <w:p>
-      <w:pPr>
-        <w:rPr>
-          <w:rFonts w:ascii="Times New Roman" w:hAnsi="Times New Roman" w:cs="Times New Roman"/>
-        </w:rPr>
-      </w:pPr>
-      <w:r>
-        <w:rPr>
-          <w:rFonts w:ascii="Times New Roman" w:hAnsi="Times New Roman" w:cs="Times New Roman"/>
-        </w:rPr>
-        <w:t xml:space="preserve">Bharathi Bai </w:t>
-      </w:r>
-      <w:proofErr w:type="spellStart"/>
-      <w:r>
-        <w:rPr>
-          <w:rFonts w:ascii="Times New Roman" w:hAnsi="Times New Roman" w:cs="Times New Roman"/>
-        </w:rPr>
-        <w:t>Banavathu</w:t>
-      </w:r>
-      <w:proofErr w:type="spellEnd"/>
-      <w:r>
-        <w:rPr>
-          <w:rFonts w:ascii="Times New Roman" w:hAnsi="Times New Roman" w:cs="Times New Roman"/>
-        </w:rPr>
-        <w:t>, 218146363</w:t>
-      </w:r>
-    </w:p>
-    <w:p>
-      <w:pPr>
-        <w:rPr>
-          <w:rFonts w:ascii="Times New Roman" w:hAnsi="Times New Roman" w:cs="Times New Roman"/>
-        </w:rPr>
-      </w:pPr>
-      <w:proofErr w:type="spellStart"/>
-      <w:r>
-        <w:rPr>
-          <w:rFonts w:ascii="Times New Roman" w:hAnsi="Times New Roman" w:cs="Times New Roman"/>
-        </w:rPr>
-        <w:t>Premtej</w:t>
-      </w:r>
-      <w:proofErr w:type="spellEnd"/>
-      <w:r>
-        <w:rPr>
-          <w:rFonts w:ascii="Times New Roman" w:hAnsi="Times New Roman" w:cs="Times New Roman"/>
-        </w:rPr>
-        <w:t xml:space="preserve"> </w:t>
-      </w:r>
-      <w:proofErr w:type="spellStart"/>
-      <w:r>
-        <w:rPr>
-          <w:rFonts w:ascii="Times New Roman" w:hAnsi="Times New Roman" w:cs="Times New Roman"/>
-        </w:rPr>
-        <w:t>Rajayya</w:t>
-      </w:r>
-      <w:proofErr w:type="spellEnd"/>
-      <w:r>
-        <w:rPr>
-          <w:rFonts w:ascii="Times New Roman" w:hAnsi="Times New Roman" w:cs="Times New Roman"/>
+          <w:sz w:val="20"/>
+          <w:szCs w:val="20"/>
         </w:rPr>
         <w:t>, 217346677</w:t>
       </w:r>
@@ -404,11 +523,15 @@
       <w:pPr>
         <w:rPr>
           <w:rFonts w:ascii="Times New Roman" w:hAnsi="Times New Roman" w:cs="Times New Roman"/>
-        </w:rPr>
-      </w:pPr>
-      <w:r>
-        <w:rPr>
-          <w:rFonts w:ascii="Times New Roman" w:hAnsi="Times New Roman" w:cs="Times New Roman"/>
+          <w:sz w:val="20"/>
+          <w:szCs w:val="20"/>
+        </w:rPr>
+      </w:pPr>
+      <w:r>
+        <w:rPr>
+          <w:rFonts w:ascii="Times New Roman" w:hAnsi="Times New Roman" w:cs="Times New Roman"/>
+          <w:sz w:val="20"/>
+          <w:szCs w:val="20"/>
         </w:rPr>
         <w:t>Dhruv Bhatt, 218223444</w:t>
       </w:r>
@@ -468,6 +591,17 @@
           <w:lang w:val="en-US"/>
         </w:rPr>
       </w:pPr>
+    </w:p>
+    <w:p>
+      <w:pPr>
+        <w:autoSpaceDE w:val="0"/>
+        <w:autoSpaceDN w:val="0"/>
+        <w:adjustRightInd w:val="0"/>
+        <w:rPr>
+          <w:rFonts w:ascii="Times New Roman" w:hAnsi="Times New Roman" w:cs="Times New Roman"/>
+          <w:lang w:val="en-US"/>
+        </w:rPr>
+      </w:pPr>
       <w:r>
         <w:rPr>
           <w:rFonts w:ascii="Times New Roman" w:hAnsi="Times New Roman" w:cs="Times New Roman"/>
@@ -510,6 +644,71 @@
           <w:lang w:val="en-US"/>
         </w:rPr>
         <w:t>our execution.</w:t>
+      </w:r>
+    </w:p>
+    <w:p>
+      <w:pPr>
+        <w:autoSpaceDE w:val="0"/>
+        <w:autoSpaceDN w:val="0"/>
+        <w:adjustRightInd w:val="0"/>
+        <w:rPr>
+          <w:rFonts w:ascii="Times New Roman" w:hAnsi="Times New Roman" w:cs="Times New Roman"/>
+          <w:iCs/>
+          <w:lang w:val="en-US"/>
+        </w:rPr>
+      </w:pPr>
+      <w:r>
+        <w:rPr>
+          <w:rFonts w:ascii="Times New Roman" w:hAnsi="Times New Roman" w:cs="Times New Roman"/>
+          <w:lang w:val="en-US"/>
+        </w:rPr>
+        <w:t xml:space="preserve">This recent sprint focused on </w:t>
+      </w:r>
+      <w:r>
+        <w:rPr>
+          <w:rFonts w:ascii="Times New Roman" w:hAnsi="Times New Roman" w:cs="Times New Roman"/>
+          <w:lang w:val="en-US"/>
+        </w:rPr>
+        <w:t>all the deliverables</w:t>
+      </w:r>
+      <w:r>
+        <w:rPr>
+          <w:rFonts w:ascii="Times New Roman" w:hAnsi="Times New Roman" w:cs="Times New Roman"/>
+          <w:iCs/>
+          <w:lang w:val="en-US"/>
+        </w:rPr>
+        <w:t xml:space="preserve"> </w:t>
+      </w:r>
+      <w:r>
+        <w:rPr>
+          <w:rFonts w:ascii="Times New Roman" w:hAnsi="Times New Roman" w:cs="Times New Roman"/>
+          <w:lang w:val="en-US"/>
+        </w:rPr>
+        <w:t xml:space="preserve">and the coming sprint will focus on </w:t>
+      </w:r>
+      <w:r>
+        <w:rPr>
+          <w:rFonts w:ascii="Times New Roman" w:hAnsi="Times New Roman" w:cs="Times New Roman"/>
+          <w:iCs/>
+          <w:lang w:val="en-US"/>
+        </w:rPr>
+        <w:t>the progress</w:t>
+      </w:r>
+      <w:r>
+        <w:rPr>
+          <w:rFonts w:ascii="Times New Roman" w:hAnsi="Times New Roman" w:cs="Times New Roman"/>
+          <w:iCs/>
+          <w:lang w:val="en-US"/>
+        </w:rPr>
+        <w:t xml:space="preserve"> </w:t>
+      </w:r>
+      <w:r>
+        <w:rPr>
+          <w:rFonts w:ascii="Times New Roman" w:hAnsi="Times New Roman" w:cs="Times New Roman"/>
+          <w:iCs/>
+          <w:lang w:val="en-US"/>
+        </w:rPr>
+        <w:t>of that deliverable.</w:t>
       </w:r>
     </w:p>
     <w:p>
@@ -524,60 +723,6 @@
           <w:lang w:val="en-US"/>
         </w:rPr>
       </w:pPr>
-      <w:r>
-        <w:rPr>
-          <w:rFonts w:ascii="Times New Roman" w:hAnsi="Times New Roman" w:cs="Times New Roman"/>
-          <w:lang w:val="en-US"/>
-        </w:rPr>
-        <w:t xml:space="preserve">This recent sprint focused on </w:t>
-      </w:r>
-      <w:r>
-        <w:rPr>
-          <w:rFonts w:ascii="Times New Roman" w:hAnsi="Times New Roman" w:cs="Times New Roman"/>
-          <w:i/>
-          <w:iCs/>
-          <w:lang w:val="en-US"/>
-        </w:rPr>
-        <w:t xml:space="preserve">deliverable #1 </w:t>
-      </w:r>
-      <w:r>
-        <w:rPr>
-          <w:rFonts w:ascii="Times New Roman" w:hAnsi="Times New Roman" w:cs="Times New Roman"/>
-          <w:lang w:val="en-US"/>
-        </w:rPr>
-        <w:t xml:space="preserve">and the coming sprint will focus on </w:t>
-      </w:r>
-      <w:r>
-        <w:rPr>
-          <w:rFonts w:ascii="Times New Roman" w:hAnsi="Times New Roman" w:cs="Times New Roman"/>
-          <w:i/>
-          <w:iCs/>
-          <w:lang w:val="en-US"/>
-        </w:rPr>
-        <w:t>the progress</w:t>
-      </w:r>
-    </w:p>
-    <w:p>
-      <w:pPr>
-        <w:autoSpaceDE w:val="0"/>
-        <w:autoSpaceDN w:val="0"/>
-        <w:adjustRightInd w:val="0"/>
-        <w:rPr>
-          <w:rFonts w:ascii="Times New Roman" w:hAnsi="Times New Roman" w:cs="Times New Roman"/>
-          <w:i/>
-          <w:iCs/>
-          <w:lang w:val="en-US"/>
-        </w:rPr>
-      </w:pPr>
-      <w:r>
-        <w:rPr>
-          <w:rFonts w:ascii="Times New Roman" w:hAnsi="Times New Roman" w:cs="Times New Roman"/>
-          <w:i/>
-          <w:iCs/>
-          <w:lang w:val="en-US"/>
-        </w:rPr>
-        <w:t>of that deliverable.</w:t>
-      </w:r>
     </w:p>
     <w:p>
       <w:pPr>
@@ -606,24 +751,26 @@
         <w:pStyle w:val="ListParagraph"/>
         <w:numPr>
           <w:ilvl w:val="0"/>
-          <w:numId w:val="1"/>
+          <w:numId w:val="2"/>
         </w:numPr>
         <w:autoSpaceDE w:val="0"/>
         <w:autoSpaceDN w:val="0"/>
         <w:adjustRightInd w:val="0"/>
         <w:rPr>
           <w:rFonts w:ascii="Times New Roman" w:hAnsi="Times New Roman" w:cs="Times New Roman"/>
-          <w:bCs/>
-          <w:lang w:val="en-US"/>
-        </w:rPr>
-      </w:pPr>
-      <w:r>
-        <w:rPr>
-          <w:rFonts w:ascii="Times New Roman" w:hAnsi="Times New Roman" w:cs="Times New Roman"/>
-          <w:bCs/>
-          <w:lang w:val="en-US"/>
-        </w:rPr>
-        <w:t>One sample logo has been submitted by Design Team</w:t>
+          <w:b/>
+          <w:bCs/>
+          <w:lang w:val="en-US"/>
+        </w:rPr>
+      </w:pPr>
+      <w:r>
+        <w:rPr>
+          <w:rFonts w:ascii="Times New Roman" w:hAnsi="Times New Roman" w:cs="Times New Roman"/>
+          <w:b/>
+          <w:bCs/>
+          <w:lang w:val="en-US"/>
+        </w:rPr>
+        <w:t>One draft for final project report has been created.</w:t>
       </w:r>
     </w:p>
     <w:p>
@@ -631,22 +778,26 @@
         <w:pStyle w:val="ListParagraph"/>
         <w:numPr>
           <w:ilvl w:val="0"/>
-          <w:numId w:val="1"/>
+          <w:numId w:val="2"/>
         </w:numPr>
         <w:autoSpaceDE w:val="0"/>
         <w:autoSpaceDN w:val="0"/>
         <w:adjustRightInd w:val="0"/>
         <w:rPr>
           <w:rFonts w:ascii="Times New Roman" w:hAnsi="Times New Roman" w:cs="Times New Roman"/>
-          <w:lang w:val="en-US"/>
-        </w:rPr>
-      </w:pPr>
-      <w:r>
-        <w:rPr>
-          <w:rFonts w:ascii="Times New Roman" w:hAnsi="Times New Roman" w:cs="Times New Roman"/>
-          <w:lang w:val="en-US"/>
-        </w:rPr>
-        <w:t>Two projects: English Premier League and Apple shares price prediction had been identified as examples.</w:t>
+          <w:b/>
+          <w:bCs/>
+          <w:lang w:val="en-US"/>
+        </w:rPr>
+      </w:pPr>
+      <w:r>
+        <w:rPr>
+          <w:rFonts w:ascii="Times New Roman" w:hAnsi="Times New Roman" w:cs="Times New Roman"/>
+          <w:b/>
+          <w:bCs/>
+          <w:lang w:val="en-US"/>
+        </w:rPr>
+        <w:t>One template for the framework documentation has been created.</w:t>
       </w:r>
     </w:p>
     <w:p>
@@ -654,29 +805,26 @@
         <w:pStyle w:val="ListParagraph"/>
         <w:numPr>
           <w:ilvl w:val="0"/>
-          <w:numId w:val="1"/>
+          <w:numId w:val="2"/>
         </w:numPr>
         <w:autoSpaceDE w:val="0"/>
         <w:autoSpaceDN w:val="0"/>
         <w:adjustRightInd w:val="0"/>
         <w:rPr>
           <w:rFonts w:ascii="Times New Roman" w:hAnsi="Times New Roman" w:cs="Times New Roman"/>
-          <w:lang w:val="en-US"/>
-        </w:rPr>
-      </w:pPr>
-      <w:r>
-        <w:rPr>
-          <w:rFonts w:ascii="Times New Roman" w:hAnsi="Times New Roman" w:cs="Times New Roman"/>
-          <w:lang w:val="en-US"/>
-        </w:rPr>
-        <w:t>Data gathering and ETL process will be carried out</w:t>
-      </w:r>
-      <w:r>
-        <w:rPr>
-          <w:rFonts w:ascii="Times New Roman" w:hAnsi="Times New Roman" w:cs="Times New Roman"/>
-          <w:lang w:val="en-US"/>
-        </w:rPr>
-        <w:t xml:space="preserve"> for both the examples.</w:t>
+          <w:b/>
+          <w:bCs/>
+          <w:lang w:val="en-US"/>
+        </w:rPr>
+      </w:pPr>
+      <w:r>
+        <w:rPr>
+          <w:rFonts w:ascii="Times New Roman" w:hAnsi="Times New Roman" w:cs="Times New Roman"/>
+          <w:b/>
+          <w:bCs/>
+          <w:lang w:val="en-US"/>
+        </w:rPr>
+        <w:t xml:space="preserve">Individual contributions on each part of the framework has been gathered and reported to you. </w:t>
       </w:r>
     </w:p>
     <w:p>
@@ -684,29 +832,26 @@
         <w:pStyle w:val="ListParagraph"/>
         <w:numPr>
           <w:ilvl w:val="0"/>
-          <w:numId w:val="1"/>
+          <w:numId w:val="2"/>
         </w:numPr>
         <w:autoSpaceDE w:val="0"/>
         <w:autoSpaceDN w:val="0"/>
         <w:adjustRightInd w:val="0"/>
         <w:rPr>
           <w:rFonts w:ascii="Times New Roman" w:hAnsi="Times New Roman" w:cs="Times New Roman"/>
-          <w:lang w:val="en-US"/>
-        </w:rPr>
-      </w:pPr>
-      <w:r>
-        <w:rPr>
-          <w:rFonts w:ascii="Times New Roman" w:hAnsi="Times New Roman" w:cs="Times New Roman"/>
-          <w:lang w:val="en-US"/>
-        </w:rPr>
-        <w:t>Both examples have working code on Python</w:t>
-      </w:r>
-      <w:r>
-        <w:rPr>
-          <w:rFonts w:ascii="Times New Roman" w:hAnsi="Times New Roman" w:cs="Times New Roman"/>
-          <w:lang w:val="en-US"/>
-        </w:rPr>
-        <w:t>.</w:t>
+          <w:b/>
+          <w:bCs/>
+          <w:lang w:val="en-US"/>
+        </w:rPr>
+      </w:pPr>
+      <w:r>
+        <w:rPr>
+          <w:rFonts w:ascii="Times New Roman" w:hAnsi="Times New Roman" w:cs="Times New Roman"/>
+          <w:b/>
+          <w:bCs/>
+          <w:lang w:val="en-US"/>
+        </w:rPr>
+        <w:t>User manual template has been created.</w:t>
       </w:r>
     </w:p>
     <w:p>
@@ -714,22 +859,140 @@
         <w:pStyle w:val="ListParagraph"/>
         <w:numPr>
           <w:ilvl w:val="0"/>
-          <w:numId w:val="1"/>
+          <w:numId w:val="2"/>
         </w:numPr>
         <w:autoSpaceDE w:val="0"/>
         <w:autoSpaceDN w:val="0"/>
         <w:adjustRightInd w:val="0"/>
         <w:rPr>
           <w:rFonts w:ascii="Times New Roman" w:hAnsi="Times New Roman" w:cs="Times New Roman"/>
-          <w:lang w:val="en-US"/>
-        </w:rPr>
-      </w:pPr>
-      <w:r>
-        <w:rPr>
-          <w:rFonts w:ascii="Times New Roman" w:hAnsi="Times New Roman" w:cs="Times New Roman"/>
-          <w:lang w:val="en-US"/>
-        </w:rPr>
-        <w:t>Task allocation and task description to the whole squad.</w:t>
+          <w:b/>
+          <w:bCs/>
+          <w:lang w:val="en-US"/>
+        </w:rPr>
+      </w:pPr>
+      <w:r>
+        <w:rPr>
+          <w:rFonts w:ascii="Times New Roman" w:hAnsi="Times New Roman" w:cs="Times New Roman"/>
+          <w:b/>
+          <w:bCs/>
+          <w:lang w:val="en-US"/>
+        </w:rPr>
+        <w:t>Example 1(EPL Match Prediction) Updates:</w:t>
+      </w:r>
+    </w:p>
+    <w:p>
+      <w:pPr>
+        <w:pStyle w:val="ListParagraph"/>
+        <w:numPr>
+          <w:ilvl w:val="1"/>
+          <w:numId w:val="2"/>
+        </w:numPr>
+        <w:autoSpaceDE w:val="0"/>
+        <w:autoSpaceDN w:val="0"/>
+        <w:adjustRightInd w:val="0"/>
+        <w:rPr>
+          <w:rFonts w:ascii="Times New Roman" w:hAnsi="Times New Roman" w:cs="Times New Roman"/>
+          <w:b/>
+          <w:bCs/>
+          <w:lang w:val="en-US"/>
+        </w:rPr>
+      </w:pPr>
+      <w:r>
+        <w:rPr>
+          <w:rFonts w:ascii="Times New Roman" w:hAnsi="Times New Roman" w:cs="Times New Roman"/>
+          <w:b/>
+          <w:bCs/>
+          <w:lang w:val="en-US"/>
+        </w:rPr>
+        <w:t>Progress: 80%</w:t>
+      </w:r>
+    </w:p>
+    <w:p>
+      <w:pPr>
+        <w:pStyle w:val="ListParagraph"/>
+        <w:numPr>
+          <w:ilvl w:val="1"/>
+          <w:numId w:val="2"/>
+        </w:numPr>
+        <w:autoSpaceDE w:val="0"/>
+        <w:autoSpaceDN w:val="0"/>
+        <w:adjustRightInd w:val="0"/>
+        <w:rPr>
+          <w:rFonts w:ascii="Times New Roman" w:hAnsi="Times New Roman" w:cs="Times New Roman"/>
+          <w:bCs/>
+          <w:lang w:val="en-US"/>
+        </w:rPr>
+      </w:pPr>
+      <w:r>
+        <w:rPr>
+          <w:rFonts w:ascii="Times New Roman" w:hAnsi="Times New Roman" w:cs="Times New Roman"/>
+          <w:bCs/>
+        </w:rPr>
+        <w:t>Setup the project in the IDE. Install the Interpreter and all the packages required to run the project.</w:t>
+      </w:r>
+    </w:p>
+    <w:p>
+      <w:pPr>
+        <w:pStyle w:val="ListParagraph"/>
+        <w:numPr>
+          <w:ilvl w:val="1"/>
+          <w:numId w:val="2"/>
+        </w:numPr>
+        <w:autoSpaceDE w:val="0"/>
+        <w:autoSpaceDN w:val="0"/>
+        <w:adjustRightInd w:val="0"/>
+        <w:rPr>
+          <w:rFonts w:ascii="Times New Roman" w:hAnsi="Times New Roman" w:cs="Times New Roman"/>
+          <w:bCs/>
+          <w:lang w:val="en-US"/>
+        </w:rPr>
+      </w:pPr>
+      <w:r>
+        <w:rPr>
+          <w:rFonts w:ascii="Times New Roman" w:hAnsi="Times New Roman" w:cs="Times New Roman"/>
+          <w:bCs/>
+          <w:lang w:val="en-US"/>
+        </w:rPr>
+        <w:t>Explain Surround Framework's important classes and architecture to team members</w:t>
+      </w:r>
+      <w:r>
+        <w:rPr>
+          <w:rFonts w:ascii="Times New Roman" w:hAnsi="Times New Roman" w:cs="Times New Roman"/>
+          <w:bCs/>
+          <w:lang w:val="en-US"/>
+        </w:rPr>
+        <w:t>.</w:t>
+      </w:r>
+    </w:p>
+    <w:p>
+      <w:pPr>
+        <w:pStyle w:val="ListParagraph"/>
+        <w:numPr>
+          <w:ilvl w:val="1"/>
+          <w:numId w:val="2"/>
+        </w:numPr>
+      </w:pPr>
+      <w:r>
+        <w:t>Perform Extraction, Transform and Load data in the project</w:t>
+      </w:r>
+    </w:p>
+    <w:p>
+      <w:pPr>
+        <w:pStyle w:val="ListParagraph"/>
+        <w:numPr>
+          <w:ilvl w:val="1"/>
+          <w:numId w:val="2"/>
+        </w:numPr>
+      </w:pPr>
+      <w:r>
+        <w:t>Create a Stage class and add all the input functionalities in it like gathering all the data from all the CSV files in a data</w:t>
+      </w:r>
+      <w:r>
+        <w:t xml:space="preserve"> </w:t>
+      </w:r>
+      <w:r>
+        <w:t>frame, managing missing values, NAN, the functionality of a further selection of attributes of data</w:t>
       </w:r>
     </w:p>
     <w:p>
@@ -737,22 +1000,303 @@
         <w:pStyle w:val="ListParagraph"/>
         <w:numPr>
           <w:ilvl w:val="0"/>
-          <w:numId w:val="1"/>
+          <w:numId w:val="2"/>
         </w:numPr>
         <w:autoSpaceDE w:val="0"/>
         <w:autoSpaceDN w:val="0"/>
         <w:adjustRightInd w:val="0"/>
         <w:rPr>
           <w:rFonts w:ascii="Times New Roman" w:hAnsi="Times New Roman" w:cs="Times New Roman"/>
-          <w:lang w:val="en-US"/>
-        </w:rPr>
-      </w:pPr>
-      <w:r>
-        <w:rPr>
-          <w:rFonts w:ascii="Times New Roman" w:hAnsi="Times New Roman" w:cs="Times New Roman"/>
-          <w:lang w:val="en-US"/>
-        </w:rPr>
-        <w:t>Project and deliverable finalization.</w:t>
+          <w:b/>
+          <w:bCs/>
+          <w:lang w:val="en-US"/>
+        </w:rPr>
+      </w:pPr>
+      <w:r>
+        <w:rPr>
+          <w:rFonts w:ascii="Times New Roman" w:hAnsi="Times New Roman" w:cs="Times New Roman"/>
+          <w:b/>
+          <w:bCs/>
+          <w:lang w:val="en-US"/>
+        </w:rPr>
+        <w:lastRenderedPageBreak/>
+        <w:t>Example 2 (Apple Shares Market Prediction) Updates:</w:t>
+      </w:r>
+    </w:p>
+    <w:p>
+      <w:pPr>
+        <w:pStyle w:val="ListParagraph"/>
+        <w:numPr>
+          <w:ilvl w:val="1"/>
+          <w:numId w:val="2"/>
+        </w:numPr>
+        <w:autoSpaceDE w:val="0"/>
+        <w:autoSpaceDN w:val="0"/>
+        <w:adjustRightInd w:val="0"/>
+        <w:rPr>
+          <w:rFonts w:ascii="Times New Roman" w:hAnsi="Times New Roman" w:cs="Times New Roman"/>
+          <w:b/>
+          <w:bCs/>
+          <w:lang w:val="en-US"/>
+        </w:rPr>
+      </w:pPr>
+      <w:r>
+        <w:rPr>
+          <w:rFonts w:ascii="Times New Roman" w:hAnsi="Times New Roman" w:cs="Times New Roman"/>
+          <w:b/>
+          <w:bCs/>
+          <w:lang w:val="en-US"/>
+        </w:rPr>
+        <w:t>Progress: 25%</w:t>
+      </w:r>
+    </w:p>
+    <w:p>
+      <w:pPr>
+        <w:pStyle w:val="paragraph"/>
+        <w:numPr>
+          <w:ilvl w:val="1"/>
+          <w:numId w:val="2"/>
+        </w:numPr>
+        <w:spacing w:before="0" w:beforeAutospacing="0" w:after="0" w:afterAutospacing="0"/>
+        <w:textAlignment w:val="baseline"/>
+        <w:rPr>
+          <w:rFonts w:ascii="Segoe UI" w:hAnsi="Segoe UI" w:cs="Segoe UI"/>
+          <w:sz w:val="18"/>
+          <w:szCs w:val="18"/>
+        </w:rPr>
+      </w:pPr>
+      <w:r>
+        <w:rPr>
+          <w:rStyle w:val="normaltextrun"/>
+          <w:rFonts w:ascii="Calibri" w:hAnsi="Calibri" w:cs="Calibri"/>
+          <w:sz w:val="22"/>
+          <w:szCs w:val="22"/>
+          <w:lang w:val="en-GB"/>
+        </w:rPr>
+        <w:t>Created Arima project in Surround</w:t>
+      </w:r>
+      <w:r>
+        <w:rPr>
+          <w:rStyle w:val="eop"/>
+          <w:rFonts w:ascii="Calibri" w:hAnsi="Calibri" w:cs="Calibri"/>
+          <w:sz w:val="22"/>
+          <w:szCs w:val="22"/>
+        </w:rPr>
+        <w:t> </w:t>
+      </w:r>
+    </w:p>
+    <w:p>
+      <w:pPr>
+        <w:pStyle w:val="paragraph"/>
+        <w:numPr>
+          <w:ilvl w:val="2"/>
+          <w:numId w:val="2"/>
+        </w:numPr>
+        <w:spacing w:before="0" w:beforeAutospacing="0" w:after="0" w:afterAutospacing="0"/>
+        <w:textAlignment w:val="baseline"/>
+        <w:rPr>
+          <w:rFonts w:ascii="Segoe UI" w:hAnsi="Segoe UI" w:cs="Segoe UI"/>
+          <w:sz w:val="18"/>
+          <w:szCs w:val="18"/>
+        </w:rPr>
+      </w:pPr>
+      <w:hyperlink r:id="rId5" w:history="1">
+        <w:r>
+          <w:rPr>
+            <w:rStyle w:val="Hyperlink"/>
+            <w:rFonts w:ascii="Calibri" w:hAnsi="Calibri" w:cs="Calibri"/>
+            <w:sz w:val="22"/>
+            <w:szCs w:val="22"/>
+            <w:lang w:val="en-GB"/>
+          </w:rPr>
+          <w:t>https://github.com/skesineni1/Surround_AI_Suqad_2/tree/Skesineni/Arima/arima</w:t>
+        </w:r>
+      </w:hyperlink>
+      <w:r>
+        <w:rPr>
+          <w:rStyle w:val="eop"/>
+          <w:rFonts w:ascii="Calibri" w:hAnsi="Calibri" w:cs="Calibri"/>
+          <w:sz w:val="22"/>
+          <w:szCs w:val="22"/>
+        </w:rPr>
+        <w:t> </w:t>
+      </w:r>
+    </w:p>
+    <w:p>
+      <w:pPr>
+        <w:pStyle w:val="paragraph"/>
+        <w:numPr>
+          <w:ilvl w:val="1"/>
+          <w:numId w:val="2"/>
+        </w:numPr>
+        <w:spacing w:before="0" w:beforeAutospacing="0" w:after="0" w:afterAutospacing="0"/>
+        <w:textAlignment w:val="baseline"/>
+        <w:rPr>
+          <w:rFonts w:ascii="Segoe UI" w:hAnsi="Segoe UI" w:cs="Segoe UI"/>
+          <w:sz w:val="18"/>
+          <w:szCs w:val="18"/>
+        </w:rPr>
+      </w:pPr>
+      <w:r>
+        <w:rPr>
+          <w:rStyle w:val="normaltextrun"/>
+          <w:rFonts w:ascii="Calibri" w:hAnsi="Calibri" w:cs="Calibri"/>
+          <w:sz w:val="22"/>
+          <w:szCs w:val="22"/>
+          <w:lang w:val="en-GB"/>
+        </w:rPr>
+        <w:t>Configured the .CSV data into the Surround</w:t>
+      </w:r>
+      <w:r>
+        <w:rPr>
+          <w:rStyle w:val="eop"/>
+          <w:rFonts w:ascii="Calibri" w:hAnsi="Calibri" w:cs="Calibri"/>
+          <w:sz w:val="22"/>
+          <w:szCs w:val="22"/>
+        </w:rPr>
+        <w:t> </w:t>
+      </w:r>
+    </w:p>
+    <w:p>
+      <w:pPr>
+        <w:pStyle w:val="paragraph"/>
+        <w:numPr>
+          <w:ilvl w:val="1"/>
+          <w:numId w:val="2"/>
+        </w:numPr>
+        <w:spacing w:before="0" w:beforeAutospacing="0" w:after="0" w:afterAutospacing="0"/>
+        <w:textAlignment w:val="baseline"/>
+        <w:rPr>
+          <w:rFonts w:ascii="Segoe UI" w:hAnsi="Segoe UI" w:cs="Segoe UI"/>
+          <w:sz w:val="18"/>
+          <w:szCs w:val="18"/>
+        </w:rPr>
+      </w:pPr>
+      <w:r>
+        <w:rPr>
+          <w:rStyle w:val="normaltextrun"/>
+          <w:rFonts w:ascii="Calibri" w:hAnsi="Calibri" w:cs="Calibri"/>
+          <w:sz w:val="22"/>
+          <w:szCs w:val="22"/>
+          <w:lang w:val="en-GB"/>
+        </w:rPr>
+        <w:t>Implemented stages </w:t>
+      </w:r>
+      <w:r>
+        <w:rPr>
+          <w:rStyle w:val="spellingerror"/>
+          <w:rFonts w:ascii="Calibri" w:hAnsi="Calibri" w:cs="Calibri"/>
+          <w:sz w:val="22"/>
+          <w:szCs w:val="22"/>
+          <w:lang w:val="en-GB"/>
+        </w:rPr>
+        <w:t>Data Input</w:t>
+      </w:r>
+      <w:r>
+        <w:rPr>
+          <w:rStyle w:val="normaltextrun"/>
+          <w:rFonts w:ascii="Calibri" w:hAnsi="Calibri" w:cs="Calibri"/>
+          <w:sz w:val="22"/>
+          <w:szCs w:val="22"/>
+          <w:lang w:val="en-GB"/>
+        </w:rPr>
+        <w:t> and Normalization</w:t>
+      </w:r>
+      <w:r>
+        <w:rPr>
+          <w:rStyle w:val="eop"/>
+          <w:rFonts w:ascii="Calibri" w:hAnsi="Calibri" w:cs="Calibri"/>
+          <w:sz w:val="22"/>
+          <w:szCs w:val="22"/>
+        </w:rPr>
+        <w:t> </w:t>
+      </w:r>
+    </w:p>
+    <w:p>
+      <w:pPr>
+        <w:pStyle w:val="paragraph"/>
+        <w:numPr>
+          <w:ilvl w:val="2"/>
+          <w:numId w:val="2"/>
+        </w:numPr>
+        <w:spacing w:before="0" w:beforeAutospacing="0" w:after="0" w:afterAutospacing="0"/>
+        <w:textAlignment w:val="baseline"/>
+        <w:rPr>
+          <w:rFonts w:ascii="Segoe UI" w:hAnsi="Segoe UI" w:cs="Segoe UI"/>
+          <w:sz w:val="18"/>
+          <w:szCs w:val="18"/>
+        </w:rPr>
+      </w:pPr>
+      <w:hyperlink r:id="rId6" w:history="1">
+        <w:r>
+          <w:rPr>
+            <w:rStyle w:val="Hyperlink"/>
+            <w:rFonts w:ascii="Calibri" w:hAnsi="Calibri" w:cs="Calibri"/>
+            <w:sz w:val="22"/>
+            <w:szCs w:val="22"/>
+            <w:lang w:val="en-GB"/>
+          </w:rPr>
+          <w:t>https://trello.com/c/WLPbsUfs/49-data-input-and-data-normalization-implemented-in-surround</w:t>
+        </w:r>
+      </w:hyperlink>
+      <w:r>
+        <w:rPr>
+          <w:rStyle w:val="eop"/>
+          <w:rFonts w:ascii="Calibri" w:hAnsi="Calibri" w:cs="Calibri"/>
+          <w:sz w:val="22"/>
+          <w:szCs w:val="22"/>
+        </w:rPr>
+        <w:t> </w:t>
+      </w:r>
+    </w:p>
+    <w:p>
+      <w:pPr>
+        <w:pStyle w:val="ListParagraph"/>
+        <w:autoSpaceDE w:val="0"/>
+        <w:autoSpaceDN w:val="0"/>
+        <w:adjustRightInd w:val="0"/>
+        <w:ind w:left="1440"/>
+        <w:rPr>
+          <w:rFonts w:ascii="Times New Roman" w:hAnsi="Times New Roman" w:cs="Times New Roman"/>
+          <w:b/>
+          <w:bCs/>
+          <w:lang w:val="en-US"/>
+        </w:rPr>
+      </w:pPr>
+    </w:p>
+    <w:p>
+      <w:pPr>
+        <w:autoSpaceDE w:val="0"/>
+        <w:autoSpaceDN w:val="0"/>
+        <w:adjustRightInd w:val="0"/>
+        <w:rPr>
+          <w:rFonts w:ascii="Times New Roman" w:hAnsi="Times New Roman" w:cs="Times New Roman"/>
+          <w:b/>
+          <w:bCs/>
+          <w:lang w:val="en-US"/>
+        </w:rPr>
+      </w:pPr>
+    </w:p>
+    <w:p>
+      <w:pPr>
+        <w:autoSpaceDE w:val="0"/>
+        <w:autoSpaceDN w:val="0"/>
+        <w:adjustRightInd w:val="0"/>
+        <w:rPr>
+          <w:rFonts w:ascii="Times New Roman" w:hAnsi="Times New Roman" w:cs="Times New Roman"/>
+          <w:b/>
+          <w:bCs/>
+          <w:lang w:val="en-US"/>
+        </w:rPr>
+      </w:pPr>
+      <w:r>
+        <w:rPr>
+          <w:rFonts w:ascii="Times New Roman" w:hAnsi="Times New Roman" w:cs="Times New Roman"/>
+          <w:b/>
+          <w:bCs/>
+          <w:lang w:val="en-US"/>
+        </w:rPr>
+        <w:t>Activities this Sprint:</w:t>
       </w:r>
     </w:p>
     <w:p>
@@ -760,7 +1304,7 @@
         <w:pStyle w:val="ListParagraph"/>
         <w:numPr>
           <w:ilvl w:val="0"/>
-          <w:numId w:val="1"/>
+          <w:numId w:val="5"/>
         </w:numPr>
         <w:autoSpaceDE w:val="0"/>
         <w:autoSpaceDN w:val="0"/>
@@ -775,72 +1319,53 @@
           <w:rFonts w:ascii="Times New Roman" w:hAnsi="Times New Roman" w:cs="Times New Roman"/>
           <w:lang w:val="en-US"/>
         </w:rPr>
-        <w:t>10 hours+ work in Green wood park</w:t>
-      </w:r>
-    </w:p>
-    <w:p>
-      <w:pPr>
-        <w:autoSpaceDE w:val="0"/>
-        <w:autoSpaceDN w:val="0"/>
-        <w:adjustRightInd w:val="0"/>
-        <w:rPr>
-          <w:rFonts w:ascii="Times New Roman" w:hAnsi="Times New Roman" w:cs="Times New Roman"/>
-          <w:b/>
-          <w:bCs/>
-          <w:lang w:val="en-US"/>
-        </w:rPr>
-      </w:pPr>
-      <w:r>
-        <w:rPr>
-          <w:rFonts w:ascii="Times New Roman" w:hAnsi="Times New Roman" w:cs="Times New Roman"/>
-          <w:b/>
-          <w:bCs/>
-          <w:lang w:val="en-US"/>
-        </w:rPr>
-        <w:t>Activities this Sprint:</w:t>
-      </w:r>
-    </w:p>
-    <w:p>
-      <w:pPr>
-        <w:autoSpaceDE w:val="0"/>
-        <w:autoSpaceDN w:val="0"/>
-        <w:adjustRightInd w:val="0"/>
-        <w:rPr>
-          <w:rFonts w:ascii="Times New Roman" w:hAnsi="Times New Roman" w:cs="Times New Roman"/>
-          <w:lang w:val="en-US"/>
-        </w:rPr>
-      </w:pPr>
-      <w:r>
-        <w:rPr>
-          <w:rFonts w:ascii="Times New Roman" w:hAnsi="Times New Roman" w:cs="Times New Roman"/>
-          <w:lang w:val="en-US"/>
-        </w:rPr>
-        <w:t>Learning surround AI framework</w:t>
-      </w:r>
-      <w:r>
-        <w:rPr>
-          <w:rFonts w:ascii="Times New Roman" w:hAnsi="Times New Roman" w:cs="Times New Roman"/>
-          <w:lang w:val="en-US"/>
-        </w:rPr>
-        <w:t>, upskilling.</w:t>
-      </w:r>
-    </w:p>
-    <w:p>
-      <w:pPr>
-        <w:autoSpaceDE w:val="0"/>
-        <w:autoSpaceDN w:val="0"/>
-        <w:adjustRightInd w:val="0"/>
-        <w:rPr>
-          <w:rFonts w:ascii="Times New Roman" w:hAnsi="Times New Roman" w:cs="Times New Roman"/>
-          <w:lang w:val="en-US"/>
-        </w:rPr>
-      </w:pPr>
-      <w:r>
-        <w:rPr>
-          <w:rFonts w:ascii="Times New Roman" w:hAnsi="Times New Roman" w:cs="Times New Roman"/>
-          <w:lang w:val="en-US"/>
-        </w:rPr>
-        <w:t>Gathering data and wrangling</w:t>
+        <w:t>Learning surround AI framework, upskilling.</w:t>
+      </w:r>
+    </w:p>
+    <w:p>
+      <w:pPr>
+        <w:pStyle w:val="ListParagraph"/>
+        <w:numPr>
+          <w:ilvl w:val="0"/>
+          <w:numId w:val="5"/>
+        </w:numPr>
+        <w:autoSpaceDE w:val="0"/>
+        <w:autoSpaceDN w:val="0"/>
+        <w:adjustRightInd w:val="0"/>
+        <w:rPr>
+          <w:rFonts w:ascii="Times New Roman" w:hAnsi="Times New Roman" w:cs="Times New Roman"/>
+          <w:lang w:val="en-US"/>
+        </w:rPr>
+      </w:pPr>
+      <w:r>
+        <w:rPr>
+          <w:rFonts w:ascii="Times New Roman" w:hAnsi="Times New Roman" w:cs="Times New Roman"/>
+          <w:lang w:val="en-US"/>
+        </w:rPr>
+        <w:t>Framework Documentation.</w:t>
+      </w:r>
+    </w:p>
+    <w:p>
+      <w:pPr>
+        <w:pStyle w:val="ListParagraph"/>
+        <w:numPr>
+          <w:ilvl w:val="0"/>
+          <w:numId w:val="5"/>
+        </w:numPr>
+        <w:autoSpaceDE w:val="0"/>
+        <w:autoSpaceDN w:val="0"/>
+        <w:adjustRightInd w:val="0"/>
+        <w:rPr>
+          <w:rFonts w:ascii="Times New Roman" w:hAnsi="Times New Roman" w:cs="Times New Roman"/>
+          <w:lang w:val="en-US"/>
+        </w:rPr>
+      </w:pPr>
+      <w:r>
+        <w:rPr>
+          <w:rFonts w:ascii="Times New Roman" w:hAnsi="Times New Roman" w:cs="Times New Roman"/>
+          <w:lang w:val="en-US"/>
+        </w:rPr>
+        <w:t>Individual updates on documentation</w:t>
       </w:r>
       <w:r>
         <w:rPr>
@@ -852,57 +1377,51 @@
     </w:p>
     <w:p>
       <w:pPr>
-        <w:autoSpaceDE w:val="0"/>
-        <w:autoSpaceDN w:val="0"/>
-        <w:adjustRightInd w:val="0"/>
-        <w:rPr>
-          <w:rFonts w:ascii="Times New Roman" w:hAnsi="Times New Roman" w:cs="Times New Roman"/>
-          <w:lang w:val="en-US"/>
-        </w:rPr>
-      </w:pPr>
-      <w:r>
-        <w:rPr>
-          <w:rFonts w:ascii="Times New Roman" w:hAnsi="Times New Roman" w:cs="Times New Roman"/>
-          <w:lang w:val="en-US"/>
-        </w:rPr>
-        <w:t>Training data successfully to the model.</w:t>
-      </w:r>
-    </w:p>
-    <w:p>
-      <w:pPr>
-        <w:autoSpaceDE w:val="0"/>
-        <w:autoSpaceDN w:val="0"/>
-        <w:adjustRightInd w:val="0"/>
-        <w:rPr>
-          <w:rFonts w:ascii="Times New Roman" w:hAnsi="Times New Roman" w:cs="Times New Roman"/>
-          <w:lang w:val="en-US"/>
-        </w:rPr>
-      </w:pPr>
-      <w:r>
-        <w:rPr>
-          <w:rFonts w:ascii="Times New Roman" w:hAnsi="Times New Roman" w:cs="Times New Roman"/>
-          <w:lang w:val="en-US"/>
-        </w:rPr>
-        <w:t>Literature reviews summarization.</w:t>
-      </w:r>
-    </w:p>
-    <w:p>
-      <w:pPr>
-        <w:autoSpaceDE w:val="0"/>
-        <w:autoSpaceDN w:val="0"/>
-        <w:adjustRightInd w:val="0"/>
-        <w:rPr>
-          <w:rFonts w:ascii="Times New Roman" w:hAnsi="Times New Roman" w:cs="Times New Roman"/>
-          <w:lang w:val="en-US"/>
-        </w:rPr>
-      </w:pPr>
-      <w:r>
-        <w:rPr>
-          <w:rFonts w:ascii="Times New Roman" w:hAnsi="Times New Roman" w:cs="Times New Roman"/>
-          <w:lang w:val="en-US"/>
-        </w:rPr>
-        <w:t>Research on Data Science and Machine Learning plus markdown format.</w:t>
-      </w:r>
+        <w:pStyle w:val="ListParagraph"/>
+        <w:numPr>
+          <w:ilvl w:val="0"/>
+          <w:numId w:val="5"/>
+        </w:numPr>
+        <w:autoSpaceDE w:val="0"/>
+        <w:autoSpaceDN w:val="0"/>
+        <w:adjustRightInd w:val="0"/>
+        <w:rPr>
+          <w:rFonts w:ascii="Times New Roman" w:hAnsi="Times New Roman" w:cs="Times New Roman"/>
+          <w:lang w:val="en-US"/>
+        </w:rPr>
+      </w:pPr>
+      <w:r>
+        <w:rPr>
+          <w:rFonts w:ascii="Times New Roman" w:hAnsi="Times New Roman" w:cs="Times New Roman"/>
+          <w:lang w:val="en-US"/>
+        </w:rPr>
+        <w:t xml:space="preserve">Data training and Modeling. </w:t>
+      </w:r>
+    </w:p>
+    <w:p>
+      <w:pPr>
+        <w:pStyle w:val="ListParagraph"/>
+        <w:autoSpaceDE w:val="0"/>
+        <w:autoSpaceDN w:val="0"/>
+        <w:adjustRightInd w:val="0"/>
+        <w:rPr>
+          <w:rFonts w:ascii="Times New Roman" w:hAnsi="Times New Roman" w:cs="Times New Roman"/>
+          <w:lang w:val="en-US"/>
+        </w:rPr>
+      </w:pPr>
+      <w:bookmarkStart w:id="0" w:name="_GoBack"/>
+      <w:bookmarkEnd w:id="0"/>
+    </w:p>
+    <w:p>
+      <w:pPr>
+        <w:autoSpaceDE w:val="0"/>
+        <w:autoSpaceDN w:val="0"/>
+        <w:adjustRightInd w:val="0"/>
+        <w:rPr>
+          <w:rFonts w:ascii="Times New Roman" w:hAnsi="Times New Roman" w:cs="Times New Roman"/>
+          <w:lang w:val="en-US"/>
+        </w:rPr>
+      </w:pPr>
     </w:p>
     <w:p>
       <w:pPr>
@@ -928,123 +1447,182 @@
     </w:p>
     <w:p>
       <w:pPr>
-        <w:autoSpaceDE w:val="0"/>
-        <w:autoSpaceDN w:val="0"/>
-        <w:adjustRightInd w:val="0"/>
-        <w:rPr>
-          <w:rFonts w:ascii="Times New Roman" w:hAnsi="Times New Roman" w:cs="Times New Roman"/>
-          <w:sz w:val="20"/>
-          <w:szCs w:val="20"/>
-          <w:lang w:val="en-US"/>
-        </w:rPr>
-      </w:pPr>
-      <w:r>
-        <w:rPr>
-          <w:rFonts w:ascii="Times New Roman" w:hAnsi="Times New Roman" w:cs="Times New Roman"/>
-          <w:sz w:val="20"/>
-          <w:szCs w:val="20"/>
-          <w:lang w:val="en-US"/>
-        </w:rPr>
-        <w:t>Complete, Build and run.</w:t>
-      </w:r>
-    </w:p>
-    <w:p>
-      <w:pPr>
-        <w:autoSpaceDE w:val="0"/>
-        <w:autoSpaceDN w:val="0"/>
-        <w:adjustRightInd w:val="0"/>
-        <w:rPr>
-          <w:rFonts w:ascii="Times New Roman" w:hAnsi="Times New Roman" w:cs="Times New Roman"/>
-          <w:sz w:val="20"/>
-          <w:szCs w:val="20"/>
-          <w:lang w:val="en-US"/>
-        </w:rPr>
-      </w:pPr>
-      <w:r>
-        <w:rPr>
-          <w:rFonts w:ascii="Times New Roman" w:hAnsi="Times New Roman" w:cs="Times New Roman"/>
-          <w:sz w:val="20"/>
-          <w:szCs w:val="20"/>
-          <w:lang w:val="en-US"/>
-        </w:rPr>
-        <w:t>Logo design submission.</w:t>
-      </w:r>
-    </w:p>
-    <w:p>
-      <w:pPr>
-        <w:autoSpaceDE w:val="0"/>
-        <w:autoSpaceDN w:val="0"/>
-        <w:adjustRightInd w:val="0"/>
-        <w:rPr>
-          <w:rFonts w:ascii="Times New Roman" w:hAnsi="Times New Roman" w:cs="Times New Roman"/>
-          <w:sz w:val="20"/>
-          <w:szCs w:val="20"/>
-          <w:lang w:val="en-US"/>
-        </w:rPr>
-      </w:pPr>
-      <w:r>
-        <w:rPr>
-          <w:rFonts w:ascii="Times New Roman" w:hAnsi="Times New Roman" w:cs="Times New Roman"/>
-          <w:sz w:val="20"/>
-          <w:szCs w:val="20"/>
-          <w:lang w:val="en-US"/>
-        </w:rPr>
-        <w:t>Report</w:t>
-      </w:r>
-      <w:r>
-        <w:rPr>
-          <w:rFonts w:ascii="Times New Roman" w:hAnsi="Times New Roman" w:cs="Times New Roman"/>
-          <w:sz w:val="20"/>
-          <w:szCs w:val="20"/>
-          <w:lang w:val="en-US"/>
-        </w:rPr>
-        <w:t xml:space="preserve"> on Example implementation and Project documentation template finalization.</w:t>
-      </w:r>
-    </w:p>
-    <w:p>
-      <w:pPr>
-        <w:autoSpaceDE w:val="0"/>
-        <w:autoSpaceDN w:val="0"/>
-        <w:adjustRightInd w:val="0"/>
-        <w:rPr>
-          <w:rFonts w:ascii="Times New Roman" w:hAnsi="Times New Roman" w:cs="Times New Roman"/>
-          <w:sz w:val="20"/>
-          <w:szCs w:val="20"/>
-          <w:lang w:val="en-US"/>
-        </w:rPr>
-      </w:pPr>
-      <w:r>
-        <w:rPr>
-          <w:rFonts w:ascii="Times New Roman" w:hAnsi="Times New Roman" w:cs="Times New Roman"/>
-          <w:sz w:val="20"/>
-          <w:szCs w:val="20"/>
-          <w:lang w:val="en-US"/>
-        </w:rPr>
-        <w:lastRenderedPageBreak/>
-        <w:t xml:space="preserve">User Manual creation. </w:t>
-      </w:r>
-    </w:p>
-    <w:p>
-      <w:pPr>
-        <w:autoSpaceDE w:val="0"/>
-        <w:autoSpaceDN w:val="0"/>
-        <w:adjustRightInd w:val="0"/>
-        <w:rPr>
-          <w:rFonts w:ascii="Times New Roman" w:hAnsi="Times New Roman" w:cs="Times New Roman"/>
-          <w:sz w:val="20"/>
-          <w:szCs w:val="20"/>
-          <w:lang w:val="en-US"/>
-        </w:rPr>
-      </w:pPr>
-      <w:r>
-        <w:rPr>
-          <w:rFonts w:ascii="Times New Roman" w:hAnsi="Times New Roman" w:cs="Times New Roman"/>
-          <w:sz w:val="20"/>
-          <w:szCs w:val="20"/>
-          <w:lang w:val="en-US"/>
-        </w:rPr>
-        <w:t>Creating reports and contents for the framework.</w:t>
-      </w:r>
+        <w:pStyle w:val="ListParagraph"/>
+        <w:numPr>
+          <w:ilvl w:val="0"/>
+          <w:numId w:val="4"/>
+        </w:numPr>
+        <w:autoSpaceDE w:val="0"/>
+        <w:autoSpaceDN w:val="0"/>
+        <w:adjustRightInd w:val="0"/>
+        <w:rPr>
+          <w:rFonts w:ascii="Times New Roman" w:hAnsi="Times New Roman" w:cs="Times New Roman"/>
+          <w:lang w:val="en-US"/>
+        </w:rPr>
+      </w:pPr>
+      <w:r>
+        <w:rPr>
+          <w:rFonts w:ascii="Times New Roman" w:hAnsi="Times New Roman" w:cs="Times New Roman"/>
+          <w:lang w:val="en-US"/>
+        </w:rPr>
+        <w:t>Framework document submissions.</w:t>
+      </w:r>
+    </w:p>
+    <w:p>
+      <w:pPr>
+        <w:pStyle w:val="ListParagraph"/>
+        <w:numPr>
+          <w:ilvl w:val="0"/>
+          <w:numId w:val="4"/>
+        </w:numPr>
+        <w:autoSpaceDE w:val="0"/>
+        <w:autoSpaceDN w:val="0"/>
+        <w:adjustRightInd w:val="0"/>
+        <w:rPr>
+          <w:rFonts w:ascii="Times New Roman" w:hAnsi="Times New Roman" w:cs="Times New Roman"/>
+          <w:lang w:val="en-US"/>
+        </w:rPr>
+      </w:pPr>
+      <w:r>
+        <w:rPr>
+          <w:rFonts w:ascii="Times New Roman" w:hAnsi="Times New Roman" w:cs="Times New Roman"/>
+          <w:lang w:val="en-US"/>
+        </w:rPr>
+        <w:t xml:space="preserve">Report on Example implementation and Project documentation template </w:t>
+      </w:r>
+      <w:r>
+        <w:rPr>
+          <w:rFonts w:ascii="Times New Roman" w:hAnsi="Times New Roman" w:cs="Times New Roman"/>
+          <w:lang w:val="en-US"/>
+        </w:rPr>
+        <w:t>submissions.</w:t>
+      </w:r>
+    </w:p>
+    <w:p>
+      <w:pPr>
+        <w:pStyle w:val="ListParagraph"/>
+        <w:numPr>
+          <w:ilvl w:val="0"/>
+          <w:numId w:val="4"/>
+        </w:numPr>
+        <w:autoSpaceDE w:val="0"/>
+        <w:autoSpaceDN w:val="0"/>
+        <w:adjustRightInd w:val="0"/>
+        <w:rPr>
+          <w:rFonts w:ascii="Times New Roman" w:hAnsi="Times New Roman" w:cs="Times New Roman"/>
+          <w:lang w:val="en-US"/>
+        </w:rPr>
+      </w:pPr>
+      <w:r>
+        <w:rPr>
+          <w:rFonts w:ascii="Times New Roman" w:hAnsi="Times New Roman" w:cs="Times New Roman"/>
+          <w:lang w:val="en-US"/>
+        </w:rPr>
+        <w:t xml:space="preserve">User Manual </w:t>
+      </w:r>
+      <w:r>
+        <w:rPr>
+          <w:rFonts w:ascii="Times New Roman" w:hAnsi="Times New Roman" w:cs="Times New Roman"/>
+          <w:lang w:val="en-US"/>
+        </w:rPr>
+        <w:t>submission.</w:t>
+      </w:r>
+    </w:p>
+    <w:p>
+      <w:pPr>
+        <w:pStyle w:val="ListParagraph"/>
+        <w:numPr>
+          <w:ilvl w:val="0"/>
+          <w:numId w:val="4"/>
+        </w:numPr>
+        <w:autoSpaceDE w:val="0"/>
+        <w:autoSpaceDN w:val="0"/>
+        <w:adjustRightInd w:val="0"/>
+        <w:rPr>
+          <w:rFonts w:ascii="Times New Roman" w:hAnsi="Times New Roman" w:cs="Times New Roman"/>
+          <w:lang w:val="en-US"/>
+        </w:rPr>
+      </w:pPr>
+      <w:r>
+        <w:rPr>
+          <w:rFonts w:ascii="Times New Roman" w:hAnsi="Times New Roman" w:cs="Times New Roman"/>
+          <w:lang w:val="en-US"/>
+        </w:rPr>
+        <w:t>Help Example 2 Developer to accomplish the task.</w:t>
+      </w:r>
+    </w:p>
+    <w:p>
+      <w:pPr>
+        <w:pStyle w:val="ListParagraph"/>
+        <w:numPr>
+          <w:ilvl w:val="0"/>
+          <w:numId w:val="4"/>
+        </w:numPr>
+        <w:autoSpaceDE w:val="0"/>
+        <w:autoSpaceDN w:val="0"/>
+        <w:adjustRightInd w:val="0"/>
+        <w:rPr>
+          <w:rFonts w:ascii="Times New Roman" w:hAnsi="Times New Roman" w:cs="Times New Roman"/>
+          <w:lang w:val="en-US"/>
+        </w:rPr>
+      </w:pPr>
+      <w:r>
+        <w:rPr>
+          <w:rFonts w:ascii="Times New Roman" w:hAnsi="Times New Roman" w:cs="Times New Roman"/>
+          <w:lang w:val="en-US"/>
+        </w:rPr>
+        <w:t>Loading data and conf</w:t>
+      </w:r>
+      <w:r>
+        <w:rPr>
+          <w:rFonts w:ascii="Times New Roman" w:hAnsi="Times New Roman" w:cs="Times New Roman"/>
+          <w:lang w:val="en-US"/>
+        </w:rPr>
+        <w:t>ig</w:t>
+      </w:r>
+      <w:r>
+        <w:rPr>
+          <w:rFonts w:ascii="Times New Roman" w:hAnsi="Times New Roman" w:cs="Times New Roman"/>
+          <w:lang w:val="en-US"/>
+        </w:rPr>
+        <w:t>uring path for the CSV file.</w:t>
+      </w:r>
+    </w:p>
+    <w:p>
+      <w:pPr>
+        <w:pStyle w:val="ListParagraph"/>
+        <w:numPr>
+          <w:ilvl w:val="0"/>
+          <w:numId w:val="4"/>
+        </w:numPr>
+        <w:autoSpaceDE w:val="0"/>
+        <w:autoSpaceDN w:val="0"/>
+        <w:adjustRightInd w:val="0"/>
+        <w:rPr>
+          <w:rFonts w:ascii="Times New Roman" w:hAnsi="Times New Roman" w:cs="Times New Roman"/>
+          <w:lang w:val="en-US"/>
+        </w:rPr>
+      </w:pPr>
+      <w:r>
+        <w:rPr>
+          <w:rFonts w:ascii="Times New Roman" w:hAnsi="Times New Roman" w:cs="Times New Roman"/>
+          <w:lang w:val="en-US"/>
+        </w:rPr>
+        <w:t>Data Input and Normalization to be implemented in Surround.</w:t>
+      </w:r>
+    </w:p>
+    <w:p>
+      <w:pPr>
+        <w:autoSpaceDE w:val="0"/>
+        <w:autoSpaceDN w:val="0"/>
+        <w:adjustRightInd w:val="0"/>
+        <w:rPr>
+          <w:rFonts w:ascii="Times New Roman" w:hAnsi="Times New Roman" w:cs="Times New Roman"/>
+          <w:sz w:val="20"/>
+          <w:szCs w:val="20"/>
+          <w:lang w:val="en-US"/>
+        </w:rPr>
+      </w:pPr>
     </w:p>
     <w:p>
       <w:pPr>
@@ -1070,38 +1648,62 @@
     </w:p>
     <w:p>
       <w:pPr>
-        <w:autoSpaceDE w:val="0"/>
-        <w:autoSpaceDN w:val="0"/>
-        <w:adjustRightInd w:val="0"/>
-        <w:rPr>
-          <w:rFonts w:ascii="Times New Roman" w:hAnsi="Times New Roman" w:cs="Times New Roman"/>
-          <w:lang w:val="en-US"/>
-        </w:rPr>
-      </w:pPr>
-      <w:r>
-        <w:rPr>
-          <w:rFonts w:ascii="Times New Roman" w:hAnsi="Times New Roman" w:cs="Times New Roman"/>
-          <w:lang w:val="en-US"/>
-        </w:rPr>
-        <w:t>Code optimization should be done to enhance the performance issue of the projects</w:t>
-      </w:r>
-    </w:p>
-    <w:p>
-      <w:pPr>
-        <w:autoSpaceDE w:val="0"/>
-        <w:autoSpaceDN w:val="0"/>
-        <w:adjustRightInd w:val="0"/>
-        <w:rPr>
-          <w:rFonts w:ascii="Times New Roman" w:hAnsi="Times New Roman" w:cs="Times New Roman"/>
-          <w:lang w:val="en-US"/>
-        </w:rPr>
-      </w:pPr>
-      <w:r>
-        <w:rPr>
-          <w:rFonts w:ascii="Times New Roman" w:hAnsi="Times New Roman" w:cs="Times New Roman"/>
-          <w:lang w:val="en-US"/>
-        </w:rPr>
-        <w:t>on the framework.</w:t>
+        <w:pStyle w:val="ListParagraph"/>
+        <w:numPr>
+          <w:ilvl w:val="0"/>
+          <w:numId w:val="3"/>
+        </w:numPr>
+        <w:autoSpaceDE w:val="0"/>
+        <w:autoSpaceDN w:val="0"/>
+        <w:adjustRightInd w:val="0"/>
+        <w:rPr>
+          <w:rFonts w:ascii="Times New Roman" w:hAnsi="Times New Roman" w:cs="Times New Roman"/>
+          <w:lang w:val="en-US"/>
+        </w:rPr>
+      </w:pPr>
+      <w:r>
+        <w:rPr>
+          <w:rFonts w:ascii="Times New Roman" w:hAnsi="Times New Roman" w:cs="Times New Roman"/>
+          <w:lang w:val="en-US"/>
+        </w:rPr>
+        <w:t>SIT 764 members to have basic knowledge on python and machine learning model.</w:t>
+      </w:r>
+    </w:p>
+    <w:p>
+      <w:pPr>
+        <w:pStyle w:val="ListParagraph"/>
+        <w:numPr>
+          <w:ilvl w:val="0"/>
+          <w:numId w:val="3"/>
+        </w:numPr>
+        <w:autoSpaceDE w:val="0"/>
+        <w:autoSpaceDN w:val="0"/>
+        <w:adjustRightInd w:val="0"/>
+        <w:rPr>
+          <w:rFonts w:ascii="Times New Roman" w:hAnsi="Times New Roman" w:cs="Times New Roman"/>
+          <w:lang w:val="en-US"/>
+        </w:rPr>
+      </w:pPr>
+      <w:r>
+        <w:rPr>
+          <w:rFonts w:ascii="Times New Roman" w:hAnsi="Times New Roman" w:cs="Times New Roman"/>
+          <w:lang w:val="en-US"/>
+        </w:rPr>
+        <w:t xml:space="preserve">All team members </w:t>
+      </w:r>
+      <w:r>
+        <w:rPr>
+          <w:rFonts w:ascii="Times New Roman" w:hAnsi="Times New Roman" w:cs="Times New Roman"/>
+          <w:lang w:val="en-US"/>
+        </w:rPr>
+        <w:t>need</w:t>
+      </w:r>
+      <w:r>
+        <w:rPr>
+          <w:rFonts w:ascii="Times New Roman" w:hAnsi="Times New Roman" w:cs="Times New Roman"/>
+          <w:lang w:val="en-US"/>
+        </w:rPr>
+        <w:t xml:space="preserve"> to have clear understanding of Surround- AI framework </w:t>
       </w:r>
     </w:p>
     <w:p>
@@ -1187,6 +1789,119 @@
 <file path=word/numbering.xml><?xml version="1.0" encoding="utf-8"?>
 <w:numbering xmlns:wpc="http://schemas.microsoft.com/office/word/2010/wordprocessingCanvas" xmlns:cx="http://schemas.microsoft.com/office/drawing/2014/chartex" xmlns:cx1="http://schemas.microsoft.com/office/drawing/2015/9/8/chartex" xmlns:cx2="http://schemas.microsoft.com/office/drawing/2015/10/21/chartex" xmlns:cx3="http://schemas.microsoft.com/office/drawing/2016/5/9/chartex" xmlns:cx4="http://schemas.microsoft.com/office/drawing/2016/5/10/chartex" xmlns:cx5="http://schemas.microsoft.com/office/drawing/2016/5/11/chartex" xmlns:cx6="http://schemas.microsoft.com/office/drawing/2016/5/12/chartex" xmlns:cx7="http://schemas.microsoft.com/office/drawing/2016/5/13/chartex" xmlns:cx8="http://schemas.microsoft.com/office/drawing/2016/5/14/chartex" xmlns:mc="http://schemas.openxmlformats.org/markup-compatibility/2006" xmlns:aink="http://schemas.microsoft.com/office/drawing/2016/ink" xmlns:am3d="http://schemas.microsoft.com/office/drawing/2017/model3d" xmlns:o="urn:schemas-microsoft-com:office:office" xmlns:r="http://schemas.openxmlformats.org/officeDocument/2006/relationships" xmlns:m="http://schemas.openxmlformats.org/officeDocument/2006/math" xmlns:v="urn:schemas-microsoft-com:vml" xmlns:wp14="http://schemas.microsoft.com/office/word/2010/wordprocessingDrawing" xmlns:wp="http://schemas.openxmlformats.org/drawingml/2006/wordprocessingDrawing" xmlns:w10="urn:schemas-microsoft-com:office:word" xmlns:w="http://schemas.openxmlformats.org/wordprocessingml/2006/main" xmlns:w14="http://schemas.microsoft.com/office/word/2010/wordml" xmlns:w15="http://schemas.microsoft.com/office/word/2012/wordml" xmlns:w16cid="http://schemas.microsoft.com/office/word/2016/wordml/cid" xmlns:w16se="http://schemas.microsoft.com/office/word/2015/wordml/symex" xmlns:wpg="http://schemas.microsoft.com/office/word/2010/wordprocessingGroup" xmlns:wpi="http://schemas.microsoft.com/office/word/2010/wordprocessingInk" xmlns:wne="http://schemas.microsoft.com/office/word/2006/wordml" xmlns:wps="http://schemas.microsoft.com/office/word/2010/wordprocessingShape" mc:Ignorable="w14 w15 w16se w16cid wp14">
   <w:abstractNum w:abstractNumId="0" w15:restartNumberingAfterBreak="0">
+    <w:nsid w:val="0A697F39"/>
+    <w:multiLevelType w:val="hybridMultilevel"/>
+    <w:tmpl w:val="FA52AB98"/>
+    <w:lvl w:ilvl="0" w:tplc="04090001">
+      <w:start w:val="1"/>
+      <w:numFmt w:val="bullet"/>
+      <w:lvlText w:val=""/>
+      <w:lvlJc w:val="left"/>
+      <w:pPr>
+        <w:ind w:left="720" w:hanging="360"/>
+      </w:pPr>
+      <w:rPr>
+        <w:rFonts w:ascii="Symbol" w:hAnsi="Symbol" w:hint="default"/>
+      </w:rPr>
+    </w:lvl>
+    <w:lvl w:ilvl="1" w:tplc="04090003" w:tentative="1">
+      <w:start w:val="1"/>
+      <w:numFmt w:val="bullet"/>
+      <w:lvlText w:val="o"/>
+      <w:lvlJc w:val="left"/>
+      <w:pPr>
+        <w:ind w:left="1440" w:hanging="360"/>
+      </w:pPr>
+      <w:rPr>
+        <w:rFonts w:ascii="Courier New" w:hAnsi="Courier New" w:cs="Courier New" w:hint="default"/>
+      </w:rPr>
+    </w:lvl>
+    <w:lvl w:ilvl="2" w:tplc="04090005" w:tentative="1">
+      <w:start w:val="1"/>
+      <w:numFmt w:val="bullet"/>
+      <w:lvlText w:val=""/>
+      <w:lvlJc w:val="left"/>
+      <w:pPr>
+        <w:ind w:left="2160" w:hanging="360"/>
+      </w:pPr>
+      <w:rPr>
+        <w:rFonts w:ascii="Wingdings" w:hAnsi="Wingdings" w:hint="default"/>
+      </w:rPr>
+    </w:lvl>
+    <w:lvl w:ilvl="3" w:tplc="04090001" w:tentative="1">
+      <w:start w:val="1"/>
+      <w:numFmt w:val="bullet"/>
+      <w:lvlText w:val=""/>
+      <w:lvlJc w:val="left"/>
+      <w:pPr>
+        <w:ind w:left="2880" w:hanging="360"/>
+      </w:pPr>
+      <w:rPr>
+        <w:rFonts w:ascii="Symbol" w:hAnsi="Symbol" w:hint="default"/>
+      </w:rPr>
+    </w:lvl>
+    <w:lvl w:ilvl="4" w:tplc="04090003" w:tentative="1">
+      <w:start w:val="1"/>
+      <w:numFmt w:val="bullet"/>
+      <w:lvlText w:val="o"/>
+      <w:lvlJc w:val="left"/>
+      <w:pPr>
+        <w:ind w:left="3600" w:hanging="360"/>
+      </w:pPr>
+      <w:rPr>
+        <w:rFonts w:ascii="Courier New" w:hAnsi="Courier New" w:cs="Courier New" w:hint="default"/>
+      </w:rPr>
+    </w:lvl>
+    <w:lvl w:ilvl="5" w:tplc="04090005" w:tentative="1">
+      <w:start w:val="1"/>
+      <w:numFmt w:val="bullet"/>
+      <w:lvlText w:val=""/>
+      <w:lvlJc w:val="left"/>
+      <w:pPr>
+        <w:ind w:left="4320" w:hanging="360"/>
+      </w:pPr>
+      <w:rPr>
+        <w:rFonts w:ascii="Wingdings" w:hAnsi="Wingdings" w:hint="default"/>
+      </w:rPr>
+    </w:lvl>
+    <w:lvl w:ilvl="6" w:tplc="04090001" w:tentative="1">
+      <w:start w:val="1"/>
+      <w:numFmt w:val="bullet"/>
+      <w:lvlText w:val=""/>
+      <w:lvlJc w:val="left"/>
+      <w:pPr>
+        <w:ind w:left="5040" w:hanging="360"/>
+      </w:pPr>
+      <w:rPr>
+        <w:rFonts w:ascii="Symbol" w:hAnsi="Symbol" w:hint="default"/>
+      </w:rPr>
+    </w:lvl>
+    <w:lvl w:ilvl="7" w:tplc="04090003" w:tentative="1">
+      <w:start w:val="1"/>
+      <w:numFmt w:val="bullet"/>
+      <w:lvlText w:val="o"/>
+      <w:lvlJc w:val="left"/>
+      <w:pPr>
+        <w:ind w:left="5760" w:hanging="360"/>
+      </w:pPr>
+      <w:rPr>
+        <w:rFonts w:ascii="Courier New" w:hAnsi="Courier New" w:cs="Courier New" w:hint="default"/>
+      </w:rPr>
+    </w:lvl>
+    <w:lvl w:ilvl="8" w:tplc="04090005" w:tentative="1">
+      <w:start w:val="1"/>
+      <w:numFmt w:val="bullet"/>
+      <w:lvlText w:val=""/>
+      <w:lvlJc w:val="left"/>
+      <w:pPr>
+        <w:ind w:left="6480" w:hanging="360"/>
+      </w:pPr>
+      <w:rPr>
+        <w:rFonts w:ascii="Wingdings" w:hAnsi="Wingdings" w:hint="default"/>
+      </w:rPr>
+    </w:lvl>
+  </w:abstractNum>
+  <w:abstractNum w:abstractNumId="1" w15:restartNumberingAfterBreak="0">
     <w:nsid w:val="0E713C59"/>
     <w:multiLevelType w:val="hybridMultilevel"/>
     <w:tmpl w:val="8C26118C"/>
@@ -1299,8 +2014,359 @@
       </w:rPr>
     </w:lvl>
   </w:abstractNum>
+  <w:abstractNum w:abstractNumId="2" w15:restartNumberingAfterBreak="0">
+    <w:nsid w:val="4D6B4D7C"/>
+    <w:multiLevelType w:val="hybridMultilevel"/>
+    <w:tmpl w:val="A94C77E4"/>
+    <w:lvl w:ilvl="0" w:tplc="04090001">
+      <w:start w:val="1"/>
+      <w:numFmt w:val="bullet"/>
+      <w:lvlText w:val=""/>
+      <w:lvlJc w:val="left"/>
+      <w:pPr>
+        <w:ind w:left="720" w:hanging="360"/>
+      </w:pPr>
+      <w:rPr>
+        <w:rFonts w:ascii="Symbol" w:hAnsi="Symbol" w:hint="default"/>
+      </w:rPr>
+    </w:lvl>
+    <w:lvl w:ilvl="1" w:tplc="04090003" w:tentative="1">
+      <w:start w:val="1"/>
+      <w:numFmt w:val="bullet"/>
+      <w:lvlText w:val="o"/>
+      <w:lvlJc w:val="left"/>
+      <w:pPr>
+        <w:ind w:left="1440" w:hanging="360"/>
+      </w:pPr>
+      <w:rPr>
+        <w:rFonts w:ascii="Courier New" w:hAnsi="Courier New" w:cs="Courier New" w:hint="default"/>
+      </w:rPr>
+    </w:lvl>
+    <w:lvl w:ilvl="2" w:tplc="04090005" w:tentative="1">
+      <w:start w:val="1"/>
+      <w:numFmt w:val="bullet"/>
+      <w:lvlText w:val=""/>
+      <w:lvlJc w:val="left"/>
+      <w:pPr>
+        <w:ind w:left="2160" w:hanging="360"/>
+      </w:pPr>
+      <w:rPr>
+        <w:rFonts w:ascii="Wingdings" w:hAnsi="Wingdings" w:hint="default"/>
+      </w:rPr>
+    </w:lvl>
+    <w:lvl w:ilvl="3" w:tplc="04090001" w:tentative="1">
+      <w:start w:val="1"/>
+      <w:numFmt w:val="bullet"/>
+      <w:lvlText w:val=""/>
+      <w:lvlJc w:val="left"/>
+      <w:pPr>
+        <w:ind w:left="2880" w:hanging="360"/>
+      </w:pPr>
+      <w:rPr>
+        <w:rFonts w:ascii="Symbol" w:hAnsi="Symbol" w:hint="default"/>
+      </w:rPr>
+    </w:lvl>
+    <w:lvl w:ilvl="4" w:tplc="04090003" w:tentative="1">
+      <w:start w:val="1"/>
+      <w:numFmt w:val="bullet"/>
+      <w:lvlText w:val="o"/>
+      <w:lvlJc w:val="left"/>
+      <w:pPr>
+        <w:ind w:left="3600" w:hanging="360"/>
+      </w:pPr>
+      <w:rPr>
+        <w:rFonts w:ascii="Courier New" w:hAnsi="Courier New" w:cs="Courier New" w:hint="default"/>
+      </w:rPr>
+    </w:lvl>
+    <w:lvl w:ilvl="5" w:tplc="04090005" w:tentative="1">
+      <w:start w:val="1"/>
+      <w:numFmt w:val="bullet"/>
+      <w:lvlText w:val=""/>
+      <w:lvlJc w:val="left"/>
+      <w:pPr>
+        <w:ind w:left="4320" w:hanging="360"/>
+      </w:pPr>
+      <w:rPr>
+        <w:rFonts w:ascii="Wingdings" w:hAnsi="Wingdings" w:hint="default"/>
+      </w:rPr>
+    </w:lvl>
+    <w:lvl w:ilvl="6" w:tplc="04090001" w:tentative="1">
+      <w:start w:val="1"/>
+      <w:numFmt w:val="bullet"/>
+      <w:lvlText w:val=""/>
+      <w:lvlJc w:val="left"/>
+      <w:pPr>
+        <w:ind w:left="5040" w:hanging="360"/>
+      </w:pPr>
+      <w:rPr>
+        <w:rFonts w:ascii="Symbol" w:hAnsi="Symbol" w:hint="default"/>
+      </w:rPr>
+    </w:lvl>
+    <w:lvl w:ilvl="7" w:tplc="04090003" w:tentative="1">
+      <w:start w:val="1"/>
+      <w:numFmt w:val="bullet"/>
+      <w:lvlText w:val="o"/>
+      <w:lvlJc w:val="left"/>
+      <w:pPr>
+        <w:ind w:left="5760" w:hanging="360"/>
+      </w:pPr>
+      <w:rPr>
+        <w:rFonts w:ascii="Courier New" w:hAnsi="Courier New" w:cs="Courier New" w:hint="default"/>
+      </w:rPr>
+    </w:lvl>
+    <w:lvl w:ilvl="8" w:tplc="04090005" w:tentative="1">
+      <w:start w:val="1"/>
+      <w:numFmt w:val="bullet"/>
+      <w:lvlText w:val=""/>
+      <w:lvlJc w:val="left"/>
+      <w:pPr>
+        <w:ind w:left="6480" w:hanging="360"/>
+      </w:pPr>
+      <w:rPr>
+        <w:rFonts w:ascii="Wingdings" w:hAnsi="Wingdings" w:hint="default"/>
+      </w:rPr>
+    </w:lvl>
+  </w:abstractNum>
+  <w:abstractNum w:abstractNumId="3" w15:restartNumberingAfterBreak="0">
+    <w:nsid w:val="5FC13419"/>
+    <w:multiLevelType w:val="hybridMultilevel"/>
+    <w:tmpl w:val="C17A03B6"/>
+    <w:lvl w:ilvl="0" w:tplc="04090001">
+      <w:start w:val="1"/>
+      <w:numFmt w:val="bullet"/>
+      <w:lvlText w:val=""/>
+      <w:lvlJc w:val="left"/>
+      <w:pPr>
+        <w:ind w:left="720" w:hanging="360"/>
+      </w:pPr>
+      <w:rPr>
+        <w:rFonts w:ascii="Symbol" w:hAnsi="Symbol" w:hint="default"/>
+      </w:rPr>
+    </w:lvl>
+    <w:lvl w:ilvl="1" w:tplc="04090003">
+      <w:start w:val="1"/>
+      <w:numFmt w:val="bullet"/>
+      <w:lvlText w:val="o"/>
+      <w:lvlJc w:val="left"/>
+      <w:pPr>
+        <w:ind w:left="1440" w:hanging="360"/>
+      </w:pPr>
+      <w:rPr>
+        <w:rFonts w:ascii="Courier New" w:hAnsi="Courier New" w:cs="Courier New" w:hint="default"/>
+      </w:rPr>
+    </w:lvl>
+    <w:lvl w:ilvl="2" w:tplc="04090005">
+      <w:start w:val="1"/>
+      <w:numFmt w:val="bullet"/>
+      <w:lvlText w:val=""/>
+      <w:lvlJc w:val="left"/>
+      <w:pPr>
+        <w:ind w:left="2160" w:hanging="360"/>
+      </w:pPr>
+      <w:rPr>
+        <w:rFonts w:ascii="Wingdings" w:hAnsi="Wingdings" w:hint="default"/>
+      </w:rPr>
+    </w:lvl>
+    <w:lvl w:ilvl="3" w:tplc="04090001">
+      <w:start w:val="1"/>
+      <w:numFmt w:val="bullet"/>
+      <w:lvlText w:val=""/>
+      <w:lvlJc w:val="left"/>
+      <w:pPr>
+        <w:ind w:left="2880" w:hanging="360"/>
+      </w:pPr>
+      <w:rPr>
+        <w:rFonts w:ascii="Symbol" w:hAnsi="Symbol" w:hint="default"/>
+      </w:rPr>
+    </w:lvl>
+    <w:lvl w:ilvl="4" w:tplc="04090003" w:tentative="1">
+      <w:start w:val="1"/>
+      <w:numFmt w:val="bullet"/>
+      <w:lvlText w:val="o"/>
+      <w:lvlJc w:val="left"/>
+      <w:pPr>
+        <w:ind w:left="3600" w:hanging="360"/>
+      </w:pPr>
+      <w:rPr>
+        <w:rFonts w:ascii="Courier New" w:hAnsi="Courier New" w:cs="Courier New" w:hint="default"/>
+      </w:rPr>
+    </w:lvl>
+    <w:lvl w:ilvl="5" w:tplc="04090005" w:tentative="1">
+      <w:start w:val="1"/>
+      <w:numFmt w:val="bullet"/>
+      <w:lvlText w:val=""/>
+      <w:lvlJc w:val="left"/>
+      <w:pPr>
+        <w:ind w:left="4320" w:hanging="360"/>
+      </w:pPr>
+      <w:rPr>
+        <w:rFonts w:ascii="Wingdings" w:hAnsi="Wingdings" w:hint="default"/>
+      </w:rPr>
+    </w:lvl>
+    <w:lvl w:ilvl="6" w:tplc="04090001" w:tentative="1">
+      <w:start w:val="1"/>
+      <w:numFmt w:val="bullet"/>
+      <w:lvlText w:val=""/>
+      <w:lvlJc w:val="left"/>
+      <w:pPr>
+        <w:ind w:left="5040" w:hanging="360"/>
+      </w:pPr>
+      <w:rPr>
+        <w:rFonts w:ascii="Symbol" w:hAnsi="Symbol" w:hint="default"/>
+      </w:rPr>
+    </w:lvl>
+    <w:lvl w:ilvl="7" w:tplc="04090003" w:tentative="1">
+      <w:start w:val="1"/>
+      <w:numFmt w:val="bullet"/>
+      <w:lvlText w:val="o"/>
+      <w:lvlJc w:val="left"/>
+      <w:pPr>
+        <w:ind w:left="5760" w:hanging="360"/>
+      </w:pPr>
+      <w:rPr>
+        <w:rFonts w:ascii="Courier New" w:hAnsi="Courier New" w:cs="Courier New" w:hint="default"/>
+      </w:rPr>
+    </w:lvl>
+    <w:lvl w:ilvl="8" w:tplc="04090005" w:tentative="1">
+      <w:start w:val="1"/>
+      <w:numFmt w:val="bullet"/>
+      <w:lvlText w:val=""/>
+      <w:lvlJc w:val="left"/>
+      <w:pPr>
+        <w:ind w:left="6480" w:hanging="360"/>
+      </w:pPr>
+      <w:rPr>
+        <w:rFonts w:ascii="Wingdings" w:hAnsi="Wingdings" w:hint="default"/>
+      </w:rPr>
+    </w:lvl>
+  </w:abstractNum>
+  <w:abstractNum w:abstractNumId="4" w15:restartNumberingAfterBreak="0">
+    <w:nsid w:val="720B60B6"/>
+    <w:multiLevelType w:val="hybridMultilevel"/>
+    <w:tmpl w:val="FE2EB578"/>
+    <w:lvl w:ilvl="0" w:tplc="04090001">
+      <w:start w:val="1"/>
+      <w:numFmt w:val="bullet"/>
+      <w:lvlText w:val=""/>
+      <w:lvlJc w:val="left"/>
+      <w:pPr>
+        <w:ind w:left="720" w:hanging="360"/>
+      </w:pPr>
+      <w:rPr>
+        <w:rFonts w:ascii="Symbol" w:hAnsi="Symbol" w:hint="default"/>
+      </w:rPr>
+    </w:lvl>
+    <w:lvl w:ilvl="1" w:tplc="04090003" w:tentative="1">
+      <w:start w:val="1"/>
+      <w:numFmt w:val="bullet"/>
+      <w:lvlText w:val="o"/>
+      <w:lvlJc w:val="left"/>
+      <w:pPr>
+        <w:ind w:left="1440" w:hanging="360"/>
+      </w:pPr>
+      <w:rPr>
+        <w:rFonts w:ascii="Courier New" w:hAnsi="Courier New" w:cs="Courier New" w:hint="default"/>
+      </w:rPr>
+    </w:lvl>
+    <w:lvl w:ilvl="2" w:tplc="04090005" w:tentative="1">
+      <w:start w:val="1"/>
+      <w:numFmt w:val="bullet"/>
+      <w:lvlText w:val=""/>
+      <w:lvlJc w:val="left"/>
+      <w:pPr>
+        <w:ind w:left="2160" w:hanging="360"/>
+      </w:pPr>
+      <w:rPr>
+        <w:rFonts w:ascii="Wingdings" w:hAnsi="Wingdings" w:hint="default"/>
+      </w:rPr>
+    </w:lvl>
+    <w:lvl w:ilvl="3" w:tplc="04090001" w:tentative="1">
+      <w:start w:val="1"/>
+      <w:numFmt w:val="bullet"/>
+      <w:lvlText w:val=""/>
+      <w:lvlJc w:val="left"/>
+      <w:pPr>
+        <w:ind w:left="2880" w:hanging="360"/>
+      </w:pPr>
+      <w:rPr>
+        <w:rFonts w:ascii="Symbol" w:hAnsi="Symbol" w:hint="default"/>
+      </w:rPr>
+    </w:lvl>
+    <w:lvl w:ilvl="4" w:tplc="04090003" w:tentative="1">
+      <w:start w:val="1"/>
+      <w:numFmt w:val="bullet"/>
+      <w:lvlText w:val="o"/>
+      <w:lvlJc w:val="left"/>
+      <w:pPr>
+        <w:ind w:left="3600" w:hanging="360"/>
+      </w:pPr>
+      <w:rPr>
+        <w:rFonts w:ascii="Courier New" w:hAnsi="Courier New" w:cs="Courier New" w:hint="default"/>
+      </w:rPr>
+    </w:lvl>
+    <w:lvl w:ilvl="5" w:tplc="04090005" w:tentative="1">
+      <w:start w:val="1"/>
+      <w:numFmt w:val="bullet"/>
+      <w:lvlText w:val=""/>
+      <w:lvlJc w:val="left"/>
+      <w:pPr>
+        <w:ind w:left="4320" w:hanging="360"/>
+      </w:pPr>
+      <w:rPr>
+        <w:rFonts w:ascii="Wingdings" w:hAnsi="Wingdings" w:hint="default"/>
+      </w:rPr>
+    </w:lvl>
+    <w:lvl w:ilvl="6" w:tplc="04090001" w:tentative="1">
+      <w:start w:val="1"/>
+      <w:numFmt w:val="bullet"/>
+      <w:lvlText w:val=""/>
+      <w:lvlJc w:val="left"/>
+      <w:pPr>
+        <w:ind w:left="5040" w:hanging="360"/>
+      </w:pPr>
+      <w:rPr>
+        <w:rFonts w:ascii="Symbol" w:hAnsi="Symbol" w:hint="default"/>
+      </w:rPr>
+    </w:lvl>
+    <w:lvl w:ilvl="7" w:tplc="04090003" w:tentative="1">
+      <w:start w:val="1"/>
+      <w:numFmt w:val="bullet"/>
+      <w:lvlText w:val="o"/>
+      <w:lvlJc w:val="left"/>
+      <w:pPr>
+        <w:ind w:left="5760" w:hanging="360"/>
+      </w:pPr>
+      <w:rPr>
+        <w:rFonts w:ascii="Courier New" w:hAnsi="Courier New" w:cs="Courier New" w:hint="default"/>
+      </w:rPr>
+    </w:lvl>
+    <w:lvl w:ilvl="8" w:tplc="04090005" w:tentative="1">
+      <w:start w:val="1"/>
+      <w:numFmt w:val="bullet"/>
+      <w:lvlText w:val=""/>
+      <w:lvlJc w:val="left"/>
+      <w:pPr>
+        <w:ind w:left="6480" w:hanging="360"/>
+      </w:pPr>
+      <w:rPr>
+        <w:rFonts w:ascii="Wingdings" w:hAnsi="Wingdings" w:hint="default"/>
+      </w:rPr>
+    </w:lvl>
+  </w:abstractNum>
   <w:num w:numId="1">
+    <w:abstractNumId w:val="1"/>
+  </w:num>
+  <w:num w:numId="2">
+    <w:abstractNumId w:val="3"/>
+  </w:num>
+  <w:num w:numId="3">
     <w:abstractNumId w:val="0"/>
+  </w:num>
+  <w:num w:numId="4">
+    <w:abstractNumId w:val="2"/>
+  </w:num>
+  <w:num w:numId="5">
+    <w:abstractNumId w:val="4"/>
   </w:num>
 </w:numbering>
 </file>
@@ -1715,7 +2781,6 @@
   <w:style w:type="character" w:default="1" w:styleId="DefaultParagraphFont">
     <w:name w:val="Default Paragraph Font"/>
     <w:uiPriority w:val="1"/>
-    <w:semiHidden/>
     <w:unhideWhenUsed/>
   </w:style>
   <w:style w:type="table" w:default="1" w:styleId="TableNormal">
@@ -1749,6 +2814,56 @@
       <w:ind w:left="720"/>
       <w:contextualSpacing/>
     </w:pPr>
+  </w:style>
+  <w:style w:type="paragraph" w:customStyle="1" w:styleId="paragraph">
+    <w:name w:val="paragraph"/>
+    <w:basedOn w:val="Normal"/>
+    <w:rsid w:val="00D83240"/>
+    <w:pPr>
+      <w:spacing w:before="100" w:beforeAutospacing="1" w:after="100" w:afterAutospacing="1"/>
+    </w:pPr>
+    <w:rPr>
+      <w:rFonts w:ascii="Times New Roman" w:eastAsia="Times New Roman" w:hAnsi="Times New Roman" w:cs="Times New Roman"/>
+      <w:lang w:val="en-US"/>
+    </w:rPr>
+  </w:style>
+  <w:style w:type="character" w:customStyle="1" w:styleId="normaltextrun">
+    <w:name w:val="normaltextrun"/>
+    <w:basedOn w:val="DefaultParagraphFont"/>
+    <w:rsid w:val="00D83240"/>
+  </w:style>
+  <w:style w:type="character" w:customStyle="1" w:styleId="eop">
+    <w:name w:val="eop"/>
+    <w:basedOn w:val="DefaultParagraphFont"/>
+    <w:rsid w:val="00D83240"/>
+  </w:style>
+  <w:style w:type="character" w:styleId="Hyperlink">
+    <w:name w:val="Hyperlink"/>
+    <w:basedOn w:val="DefaultParagraphFont"/>
+    <w:uiPriority w:val="99"/>
+    <w:unhideWhenUsed/>
+    <w:rsid w:val="00D83240"/>
+    <w:rPr>
+      <w:color w:val="0563C1" w:themeColor="hyperlink"/>
+      <w:u w:val="single"/>
+    </w:rPr>
+  </w:style>
+  <w:style w:type="character" w:styleId="UnresolvedMention">
+    <w:name w:val="Unresolved Mention"/>
+    <w:basedOn w:val="DefaultParagraphFont"/>
+    <w:uiPriority w:val="99"/>
+    <w:semiHidden/>
+    <w:unhideWhenUsed/>
+    <w:rsid w:val="00D83240"/>
+    <w:rPr>
+      <w:color w:val="605E5C"/>
+      <w:shd w:val="clear" w:color="auto" w:fill="E1DFDD"/>
+    </w:rPr>
+  </w:style>
+  <w:style w:type="character" w:customStyle="1" w:styleId="spellingerror">
+    <w:name w:val="spellingerror"/>
+    <w:basedOn w:val="DefaultParagraphFont"/>
+    <w:rsid w:val="00D83240"/>
   </w:style>
 </w:styles>
 </file>

</xml_diff>